<commit_message>
updated to fix skybox texture gaps
</commit_message>
<xml_diff>
--- a/assignment/report.docx
+++ b/assignment/report.docx
@@ -3,52 +3,111 @@
 <w:document xmlns:wpc="http://schemas.microsoft.com/office/word/2010/wordprocessingCanvas" xmlns:cx="http://schemas.microsoft.com/office/drawing/2014/chartex" xmlns:cx1="http://schemas.microsoft.com/office/drawing/2015/9/8/chartex" xmlns:cx2="http://schemas.microsoft.com/office/drawing/2015/10/21/chartex" xmlns:cx3="http://schemas.microsoft.com/office/drawing/2016/5/9/chartex" xmlns:cx4="http://schemas.microsoft.com/office/drawing/2016/5/10/chartex" xmlns:cx5="http://schemas.microsoft.com/office/drawing/2016/5/11/chartex" xmlns:cx6="http://schemas.microsoft.com/office/drawing/2016/5/12/chartex" xmlns:cx7="http://schemas.microsoft.com/office/drawing/2016/5/13/chartex" xmlns:cx8="http://schemas.microsoft.com/office/drawing/2016/5/14/chartex" xmlns:mc="http://schemas.openxmlformats.org/markup-compatibility/2006" xmlns:aink="http://schemas.microsoft.com/office/drawing/2016/ink" xmlns:am3d="http://schemas.microsoft.com/office/drawing/2017/model3d" xmlns:o="urn:schemas-microsoft-com:office:office" xmlns:r="http://schemas.openxmlformats.org/officeDocument/2006/relationships" xmlns:m="http://schemas.openxmlformats.org/officeDocument/2006/math" xmlns:v="urn:schemas-microsoft-com:vml" xmlns:wp14="http://schemas.microsoft.com/office/word/2010/wordprocessingDrawing" xmlns:wp="http://schemas.openxmlformats.org/drawingml/2006/wordprocessingDrawing" xmlns:w10="urn:schemas-microsoft-com:office:word" xmlns:w="http://schemas.openxmlformats.org/wordprocessingml/2006/main" xmlns:w14="http://schemas.microsoft.com/office/word/2010/wordml" xmlns:w15="http://schemas.microsoft.com/office/word/2012/wordml" xmlns:w16cid="http://schemas.microsoft.com/office/word/2016/wordml/cid" xmlns:w16se="http://schemas.microsoft.com/office/word/2015/wordml/symex" xmlns:wpg="http://schemas.microsoft.com/office/word/2010/wordprocessingGroup" xmlns:wpi="http://schemas.microsoft.com/office/word/2010/wordprocessingInk" xmlns:wne="http://schemas.microsoft.com/office/word/2006/wordml" xmlns:wps="http://schemas.microsoft.com/office/word/2010/wordprocessingShape" mc:Ignorable="w14 w15 w16se w16cid wp14">
   <w:body>
     <w:p>
+      <w:pPr>
+        <w:pStyle w:val="Heading1"/>
+      </w:pPr>
       <w:r>
         <w:t>COSC363 Report</w:t>
       </w:r>
     </w:p>
+    <w:p>
+      <w:pPr>
+        <w:pStyle w:val="Subtitle"/>
+      </w:pPr>
+      <w:r>
+        <w:t>Jack van Heugten Breurkes</w:t>
+      </w:r>
+      <w:r>
+        <w:t xml:space="preserve"> — 23859472</w:t>
+      </w:r>
+    </w:p>
+    <w:p>
+      <w:pPr>
+        <w:pStyle w:val="Heading2"/>
+      </w:pPr>
+      <w:r>
+        <w:t>Control functions</w:t>
+      </w:r>
+    </w:p>
+    <w:p>
+      <w:pPr>
+        <w:pStyle w:val="ListParagraph"/>
+        <w:numPr>
+          <w:ilvl w:val="0"/>
+          <w:numId w:val="2"/>
+        </w:numPr>
+      </w:pPr>
+      <w:r>
+        <w:t>Arrow keys: up and down to move camera forward and back, left and right to rotate the camera.</w:t>
+      </w:r>
+    </w:p>
+    <w:p>
+      <w:pPr>
+        <w:pStyle w:val="ListParagraph"/>
+        <w:numPr>
+          <w:ilvl w:val="0"/>
+          <w:numId w:val="2"/>
+        </w:numPr>
+      </w:pPr>
+      <w:r>
+        <w:t>Space bar: trigger jump animation</w:t>
+      </w:r>
+    </w:p>
+    <w:p>
+      <w:pPr>
+        <w:pStyle w:val="ListParagraph"/>
+        <w:numPr>
+          <w:ilvl w:val="0"/>
+          <w:numId w:val="2"/>
+        </w:numPr>
+      </w:pPr>
+      <w:r>
+        <w:t xml:space="preserve">‘x’ key: trigger paper plane crash </w:t>
+      </w:r>
+    </w:p>
     <w:p/>
     <w:p>
-      <w:r>
-        <w:t>Jack van Heugten Breurkes</w:t>
-      </w:r>
-    </w:p>
-    <w:p>
-      <w:r>
-        <w:t>jsv22</w:t>
-      </w:r>
-      <w:r>
-        <w:tab/>
-      </w:r>
-      <w:r>
-        <w:tab/>
-        <w:t>23859472</w:t>
+      <w:pPr>
+        <w:pStyle w:val="Heading2"/>
+      </w:pPr>
+      <w:r>
+        <w:t xml:space="preserve">Model 1: </w:t>
+      </w:r>
+      <w:r>
+        <w:t>Parabolic Pool</w:t>
+      </w:r>
+    </w:p>
+    <w:p>
+      <w:r>
+        <w:t xml:space="preserve">The </w:t>
+      </w:r>
+      <w:r>
+        <w:t>parabolic pool</w:t>
+      </w:r>
+      <w:r>
+        <w:t xml:space="preserve"> model was created using </w:t>
+      </w:r>
+      <w:r>
+        <w:t xml:space="preserve">surface levels drawn using GL_TRIANGLE_STRIP. The shape of the </w:t>
+      </w:r>
+      <w:r>
+        <w:t>pool</w:t>
+      </w:r>
+      <w:r>
+        <w:t xml:space="preserve"> is a paraboloid and is calculated using an equation instead of storing the points in arrays.</w:t>
+      </w:r>
+    </w:p>
+    <w:p>
+      <w:r>
+        <w:t>INSERT PHOTO OF POOL HERE</w:t>
       </w:r>
     </w:p>
     <w:p/>
-    <w:p/>
     <w:p>
       <w:pPr>
         <w:pStyle w:val="Heading2"/>
       </w:pPr>
       <w:r>
-        <w:t>Model 1: Bowl of curry</w:t>
-      </w:r>
-    </w:p>
-    <w:p>
-      <w:r>
-        <w:t xml:space="preserve">The bowl of curry model was created using </w:t>
-      </w:r>
-      <w:r>
-        <w:t>surface levels drawn using GL_TRIANGLE_STRIP. The shape of the bowl is a paraboloid and is calculated using an equation instead of storing the points in arrays.</w:t>
-      </w:r>
-    </w:p>
-    <w:p/>
-    <w:p>
-      <w:pPr>
-        <w:pStyle w:val="Heading2"/>
-      </w:pPr>
-      <w:r>
         <w:t>Model 2: Paper airplane</w:t>
       </w:r>
     </w:p>
@@ -59,44 +118,17 @@
       <w:r>
         <w:t>The model is animated to fly in circles around the museum using a rotation about the centre of the museum. The plane also moves up and down as it flies in a sinusoidal manner.</w:t>
       </w:r>
-    </w:p>
-    <w:p/>
-    <w:p>
-      <w:pPr>
-        <w:pStyle w:val="Heading2"/>
-      </w:pPr>
-      <w:r>
-        <w:t xml:space="preserve">Model 3: </w:t>
-      </w:r>
-    </w:p>
-    <w:p/>
-    <w:p/>
-    <w:p>
-      <w:pPr>
-        <w:pStyle w:val="Heading2"/>
-      </w:pPr>
-      <w:r>
-        <w:t>Extra feature 1: Billboarding</w:t>
-      </w:r>
-    </w:p>
-    <w:p>
-      <w:r>
-        <w:t xml:space="preserve">Cylindrical billboarding has been implemented by taking an object’s global position and using it to calculate a vector from the object to the camera. This vector is used to calculate the angle </w:t>
-      </w:r>
-      <w:r>
-        <w:t xml:space="preserve">by which to rotate the </w:t>
-      </w:r>
-      <w:r>
-        <w:t>object.</w:t>
+      <w:r>
+        <w:t xml:space="preserve"> Pressing the ‘x’ key on the keyboard will cause the plane to crash, activating the particle system to show fire effects.</w:t>
       </w:r>
     </w:p>
     <w:p>
       <w:r>
         <w:drawing>
-          <wp:inline distT="0" distB="0" distL="0" distR="0" wp14:anchorId="194C7B21" wp14:editId="2E26B00E">
-            <wp:extent cx="3545457" cy="2275853"/>
-            <wp:effectExtent l="0" t="0" r="0" b="0"/>
-            <wp:docPr id="1" name="Picture 1" descr="A close up of text on a white background&#10;&#10;Description automatically generated"/>
+          <wp:inline distT="0" distB="0" distL="0" distR="0" wp14:anchorId="707DA965" wp14:editId="521BD678">
+            <wp:extent cx="2180408" cy="1794294"/>
+            <wp:effectExtent l="0" t="0" r="4445" b="0"/>
+            <wp:docPr id="3" name="Picture 3" descr="A close up of a sign&#10;&#10;Description automatically generated"/>
             <wp:cNvGraphicFramePr>
               <a:graphicFrameLocks xmlns:a="http://schemas.openxmlformats.org/drawingml/2006/main" noChangeAspect="1"/>
             </wp:cNvGraphicFramePr>
@@ -116,7 +148,7 @@
                   <pic:spPr>
                     <a:xfrm>
                       <a:off x="0" y="0"/>
-                      <a:ext cx="3585963" cy="2301854"/>
+                      <a:ext cx="2196131" cy="1807233"/>
                     </a:xfrm>
                     <a:prstGeom prst="rect">
                       <a:avLst/>
@@ -129,29 +161,430 @@
         </w:drawing>
       </w:r>
     </w:p>
-    <w:p>
-      <w:pPr>
+    <w:p/>
+    <w:p>
+      <w:pPr>
+        <w:pStyle w:val="Heading2"/>
+      </w:pPr>
+      <w:r>
+        <w:t xml:space="preserve">Model 3: </w:t>
+      </w:r>
+      <w:r>
+        <w:t>Teapot, table and glasses</w:t>
+      </w:r>
+    </w:p>
+    <w:p>
+      <w:r>
+        <w:t xml:space="preserve">The teapot, table and glasses exhibit </w:t>
+      </w:r>
+      <w:proofErr w:type="gramStart"/>
+      <w:r>
+        <w:t>was</w:t>
+      </w:r>
+      <w:proofErr w:type="gramEnd"/>
+      <w:r>
+        <w:t xml:space="preserve"> created using glut built-ins. The table is made up of cubes that have been scaled to form wooden plank shapes. The glasses are made up of cones and a cube for the chute.</w:t>
+      </w:r>
+      <w:r>
+        <w:t xml:space="preserve"> The teapot has been animated to tip tea into each of the glasses continuously via </w:t>
+      </w:r>
+      <w:r>
+        <w:t>a repeating sequence of pitch and yaw rotations.</w:t>
+      </w:r>
+    </w:p>
+    <w:p>
+      <w:r>
+        <w:t>INSERT PHOTO OF SCENE HERE</w:t>
+      </w:r>
+    </w:p>
+    <w:p/>
+    <w:p/>
+    <w:p>
+      <w:pPr>
+        <w:pStyle w:val="Heading2"/>
+      </w:pPr>
+      <w:r>
+        <w:t>Extra feature 1: Billboarding</w:t>
+      </w:r>
+    </w:p>
+    <w:p>
+      <w:r>
+        <w:t xml:space="preserve">Cylindrical billboarding </w:t>
+      </w:r>
+      <w:r>
+        <w:t xml:space="preserve">(billboarding involving rotation on the x and z axes only) </w:t>
+      </w:r>
+      <w:r>
+        <w:t xml:space="preserve">has been implemented by taking an object’s position </w:t>
+      </w:r>
+      <w:r>
+        <w:t xml:space="preserve">in world coordinates </w:t>
+      </w:r>
+      <w:r>
+        <w:t xml:space="preserve">and using it to calculate a vector from the </w:t>
+      </w:r>
+      <w:r>
+        <w:t>camera</w:t>
+      </w:r>
+      <w:r>
+        <w:t xml:space="preserve"> to the </w:t>
+      </w:r>
+      <w:r>
+        <w:t>object</w:t>
+      </w:r>
+      <w:r>
+        <w:t xml:space="preserve">. This vector is </w:t>
+      </w:r>
+      <w:r>
+        <w:t xml:space="preserve">then </w:t>
+      </w:r>
+      <w:r>
+        <w:t xml:space="preserve">used to calculate the angle </w:t>
+      </w:r>
+      <w:r>
+        <w:t xml:space="preserve">by which to rotate the </w:t>
+      </w:r>
+      <w:r>
+        <w:t>object</w:t>
+      </w:r>
+      <w:r>
+        <w:t xml:space="preserve"> so that it is facing the camera</w:t>
+      </w:r>
+      <w:r>
+        <w:t>.</w:t>
+      </w:r>
+    </w:p>
+    <w:p>
+      <w:r>
+        <w:lastRenderedPageBreak/>
+        <w:drawing>
+          <wp:inline distT="0" distB="0" distL="0" distR="0" wp14:anchorId="194C7B21" wp14:editId="518BE19F">
+            <wp:extent cx="3140015" cy="2015597"/>
+            <wp:effectExtent l="0" t="0" r="0" b="3810"/>
+            <wp:docPr id="1" name="Picture 1" descr="A close up of text on a white background&#10;&#10;Description automatically generated"/>
+            <wp:cNvGraphicFramePr>
+              <a:graphicFrameLocks xmlns:a="http://schemas.openxmlformats.org/drawingml/2006/main" noChangeAspect="1"/>
+            </wp:cNvGraphicFramePr>
+            <a:graphic xmlns:a="http://schemas.openxmlformats.org/drawingml/2006/main">
+              <a:graphicData uri="http://schemas.openxmlformats.org/drawingml/2006/picture">
+                <pic:pic xmlns:pic="http://schemas.openxmlformats.org/drawingml/2006/picture">
+                  <pic:nvPicPr>
+                    <pic:cNvPr id="1" name=""/>
+                    <pic:cNvPicPr/>
+                  </pic:nvPicPr>
+                  <pic:blipFill>
+                    <a:blip r:embed="rId6"/>
+                    <a:stretch>
+                      <a:fillRect/>
+                    </a:stretch>
+                  </pic:blipFill>
+                  <pic:spPr>
+                    <a:xfrm>
+                      <a:off x="0" y="0"/>
+                      <a:ext cx="3203017" cy="2056038"/>
+                    </a:xfrm>
+                    <a:prstGeom prst="rect">
+                      <a:avLst/>
+                    </a:prstGeom>
+                  </pic:spPr>
+                </pic:pic>
+              </a:graphicData>
+            </a:graphic>
+          </wp:inline>
+        </w:drawing>
+      </w:r>
+    </w:p>
+    <w:p>
+      <w:r>
+        <w:t>The position of the object in world coordinates has been calculated using the GL_MODELVIEW_MATRIX</w:t>
+      </w:r>
+      <w:r>
+        <w:t xml:space="preserve"> and the camera position. Using the submatrices M and V of the </w:t>
+      </w:r>
+      <w:proofErr w:type="spellStart"/>
+      <w:r>
+        <w:t>modelview</w:t>
+      </w:r>
+      <w:proofErr w:type="spellEnd"/>
+      <w:r>
+        <w:t xml:space="preserve"> matrix, the position of an object in world coordinates can be found using the equation </w:t>
+      </w:r>
+      <w:proofErr w:type="spellStart"/>
+      <w:r>
+        <w:t>objPosWC</w:t>
+      </w:r>
+      <w:proofErr w:type="spellEnd"/>
+      <w:r>
+        <w:t xml:space="preserve"> = camera position + M</w:t>
+      </w:r>
+      <w:r>
         <w:rPr>
-          <w:rFonts w:ascii="Times New Roman" w:eastAsia="Times New Roman" w:hAnsi="Times New Roman" w:cs="Times New Roman"/>
-          <w:lang w:val="en-NZ" w:eastAsia="en-GB"/>
+          <w:vertAlign w:val="superscript"/>
         </w:rPr>
-      </w:pPr>
-      <w:r>
-        <w:t xml:space="preserve">The position of the object in world coordinates has been calculated using the GL_MODELVIEW_MATRIX, via the method explained in </w:t>
-      </w:r>
-      <w:hyperlink r:id="rId6" w:history="1">
+        <w:t>T</w:t>
+      </w:r>
+      <w:r>
+        <w:t xml:space="preserve"> * V where M</w:t>
+      </w:r>
+      <w:r>
+        <w:rPr>
+          <w:vertAlign w:val="superscript"/>
+        </w:rPr>
+        <w:t>T</w:t>
+      </w:r>
+      <w:r>
+        <w:t xml:space="preserve"> is the transpose of submatrix M.</w:t>
+      </w:r>
+    </w:p>
+    <w:p>
+      <w:r>
+        <w:rPr>
+          <w:noProof/>
+        </w:rPr>
+        <w:drawing>
+          <wp:inline distT="0" distB="0" distL="0" distR="0" wp14:anchorId="2ED3247C" wp14:editId="7739D10A">
+            <wp:extent cx="1202148" cy="759251"/>
+            <wp:effectExtent l="0" t="0" r="4445" b="3175"/>
+            <wp:docPr id="7" name="Picture 7" descr="A picture containing clock&#10;&#10;Description automatically generated"/>
+            <wp:cNvGraphicFramePr>
+              <a:graphicFrameLocks xmlns:a="http://schemas.openxmlformats.org/drawingml/2006/main" noChangeAspect="1"/>
+            </wp:cNvGraphicFramePr>
+            <a:graphic xmlns:a="http://schemas.openxmlformats.org/drawingml/2006/main">
+              <a:graphicData uri="http://schemas.openxmlformats.org/drawingml/2006/picture">
+                <pic:pic xmlns:pic="http://schemas.openxmlformats.org/drawingml/2006/picture">
+                  <pic:nvPicPr>
+                    <pic:cNvPr id="7" name="Screen Shot 2020-04-11 at 10.12.27 AM.png"/>
+                    <pic:cNvPicPr/>
+                  </pic:nvPicPr>
+                  <pic:blipFill>
+                    <a:blip r:embed="rId7">
+                      <a:extLst>
+                        <a:ext uri="{28A0092B-C50C-407E-A947-70E740481C1C}">
+                          <a14:useLocalDpi xmlns:a14="http://schemas.microsoft.com/office/drawing/2010/main" val="0"/>
+                        </a:ext>
+                      </a:extLst>
+                    </a:blip>
+                    <a:stretch>
+                      <a:fillRect/>
+                    </a:stretch>
+                  </pic:blipFill>
+                  <pic:spPr>
+                    <a:xfrm>
+                      <a:off x="0" y="0"/>
+                      <a:ext cx="1230360" cy="777069"/>
+                    </a:xfrm>
+                    <a:prstGeom prst="rect">
+                      <a:avLst/>
+                    </a:prstGeom>
+                  </pic:spPr>
+                </pic:pic>
+              </a:graphicData>
+            </a:graphic>
+          </wp:inline>
+        </w:drawing>
+      </w:r>
+    </w:p>
+    <w:p>
+      <w:r>
+        <w:t xml:space="preserve">Cylindrical </w:t>
+      </w:r>
+      <w:r>
+        <w:t>b</w:t>
+      </w:r>
+      <w:r>
+        <w:t>illboarding has been used both for the tree</w:t>
+      </w:r>
+      <w:r>
+        <w:t>s</w:t>
+      </w:r>
+      <w:r>
+        <w:t xml:space="preserve"> displayed in the scene, and for the flame effects in the particle system.</w:t>
+      </w:r>
+    </w:p>
+    <w:p/>
+    <w:p>
+      <w:pPr>
+        <w:pStyle w:val="Heading2"/>
+      </w:pPr>
+      <w:r>
+        <w:t>Extra feature 2: Particle system</w:t>
+      </w:r>
+    </w:p>
+    <w:p>
+      <w:r>
+        <w:t xml:space="preserve">The particle system can be seen by causing the plane to crash by </w:t>
+      </w:r>
+      <w:r>
+        <w:t xml:space="preserve">pressing ‘x’ on the keyboard. Particles are generated with a random rise speed, start height, x position and z position. </w:t>
+      </w:r>
+      <w:r>
+        <w:t xml:space="preserve">Particles rise based on their speed and return to </w:t>
+      </w:r>
+      <w:r>
+        <w:t>a height of zero once they reach the max particle height.</w:t>
+      </w:r>
+    </w:p>
+    <w:p>
+      <w:r>
+        <w:drawing>
+          <wp:inline distT="0" distB="0" distL="0" distR="0" wp14:anchorId="2B4EDB98" wp14:editId="0B4B1A8F">
+            <wp:extent cx="2286000" cy="1955800"/>
+            <wp:effectExtent l="0" t="0" r="0" b="0"/>
+            <wp:docPr id="5" name="Picture 5" descr="A picture containing table&#10;&#10;Description automatically generated"/>
+            <wp:cNvGraphicFramePr>
+              <a:graphicFrameLocks xmlns:a="http://schemas.openxmlformats.org/drawingml/2006/main" noChangeAspect="1"/>
+            </wp:cNvGraphicFramePr>
+            <a:graphic xmlns:a="http://schemas.openxmlformats.org/drawingml/2006/main">
+              <a:graphicData uri="http://schemas.openxmlformats.org/drawingml/2006/picture">
+                <pic:pic xmlns:pic="http://schemas.openxmlformats.org/drawingml/2006/picture">
+                  <pic:nvPicPr>
+                    <pic:cNvPr id="1" name=""/>
+                    <pic:cNvPicPr/>
+                  </pic:nvPicPr>
+                  <pic:blipFill>
+                    <a:blip r:embed="rId8"/>
+                    <a:stretch>
+                      <a:fillRect/>
+                    </a:stretch>
+                  </pic:blipFill>
+                  <pic:spPr>
+                    <a:xfrm>
+                      <a:off x="0" y="0"/>
+                      <a:ext cx="2286000" cy="1955800"/>
+                    </a:xfrm>
+                    <a:prstGeom prst="rect">
+                      <a:avLst/>
+                    </a:prstGeom>
+                  </pic:spPr>
+                </pic:pic>
+              </a:graphicData>
+            </a:graphic>
+          </wp:inline>
+        </w:drawing>
+      </w:r>
+    </w:p>
+    <w:p/>
+    <w:p>
+      <w:pPr>
+        <w:pStyle w:val="Heading2"/>
+      </w:pPr>
+      <w:r>
+        <w:t>Extra feature 3: Physics-based jump animation</w:t>
+      </w:r>
+    </w:p>
+    <w:p>
+      <w:pPr>
+        <w:rPr>
+          <w:rFonts w:eastAsiaTheme="minorEastAsia"/>
+        </w:rPr>
+      </w:pPr>
+      <w:r>
+        <w:t>A jump animation has been implemented</w:t>
+      </w:r>
+      <w:r>
+        <w:t xml:space="preserve"> for the camera which can be activated using the space bar.</w:t>
+      </w:r>
+      <w:r>
+        <w:t xml:space="preserve"> The player’s vertical velocity is tracked and used to update the player’s y position. After updating the player’s vertical </w:t>
+      </w:r>
+      <w:proofErr w:type="gramStart"/>
+      <w:r>
+        <w:t>height</w:t>
+      </w:r>
+      <w:proofErr w:type="gramEnd"/>
+      <w:r>
+        <w:t xml:space="preserve"> the vertical velocity is updated using the equation </w:t>
+      </w:r>
+      <m:oMath>
+        <m:r>
+          <w:rPr>
+            <w:rFonts w:ascii="Cambria Math" w:hAnsi="Cambria Math"/>
+          </w:rPr>
+          <m:t>∆vertialVelocity=-9.8*∆time</m:t>
+        </m:r>
+      </m:oMath>
+    </w:p>
+    <w:p>
+      <w:r>
+        <w:rPr>
+          <w:rFonts w:eastAsiaTheme="minorEastAsia"/>
+        </w:rPr>
+        <w:t xml:space="preserve">Where delta time is the time since the last </w:t>
+      </w:r>
+      <w:r>
+        <w:rPr>
+          <w:rFonts w:eastAsiaTheme="minorEastAsia"/>
+        </w:rPr>
+        <w:t>display update in seconds.</w:t>
+      </w:r>
+    </w:p>
+    <w:p/>
+    <w:p>
+      <w:pPr>
+        <w:pStyle w:val="Heading2"/>
+      </w:pPr>
+      <w:r>
+        <w:lastRenderedPageBreak/>
+        <w:t>Extra feature 4: Skybox</w:t>
+      </w:r>
+    </w:p>
+    <w:p>
+      <w:r>
+        <w:t>A skybox has been included in the scene</w:t>
+      </w:r>
+      <w:r>
+        <w:t>. The skybox is created by rendering a large box centred around the camera and displaying textures on each surface.</w:t>
+      </w:r>
+    </w:p>
+    <w:p>
+      <w:pPr>
+        <w:pStyle w:val="Heading2"/>
+      </w:pPr>
+    </w:p>
+    <w:p>
+      <w:pPr>
+        <w:pStyle w:val="Heading2"/>
+      </w:pPr>
+      <w:r>
+        <w:t>Extra feature</w:t>
+      </w:r>
+      <w:r>
+        <w:t xml:space="preserve"> 5</w:t>
+      </w:r>
+      <w:r>
+        <w:t xml:space="preserve">: </w:t>
+      </w:r>
+      <w:r>
+        <w:t>Mathematically generated surface</w:t>
+      </w:r>
+    </w:p>
+    <w:p>
+      <w:r>
+        <w:t>The bowl shape of the “Parabolic Pool” exhibit is generated using</w:t>
+      </w:r>
+    </w:p>
+    <w:p/>
+    <w:p>
+      <w:pPr>
+        <w:pStyle w:val="Heading2"/>
+      </w:pPr>
+      <w:r>
+        <w:t>References</w:t>
+      </w:r>
+    </w:p>
+    <w:p>
+      <w:hyperlink r:id="rId9" w:history="1">
         <w:r>
           <w:rPr>
-            <w:rFonts w:ascii="Times New Roman" w:eastAsia="Times New Roman" w:hAnsi="Times New Roman" w:cs="Times New Roman"/>
-            <w:color w:val="0000FF"/>
-            <w:u w:val="single"/>
-            <w:lang w:val="en-NZ" w:eastAsia="en-GB"/>
+            <w:rStyle w:val="Hyperlink"/>
           </w:rPr>
           <w:t>http://www.lighthouse3d.com/opengl/billboarding/billboardingtut.pdf</w:t>
         </w:r>
       </w:hyperlink>
-    </w:p>
-    <w:p/>
+      <w:r>
+        <w:t xml:space="preserve"> for information on how to get an object’s position in world coordinates</w:t>
+      </w:r>
+    </w:p>
     <w:sectPr>
       <w:pgSz w:w="11900" w:h="16840"/>
       <w:pgMar w:top="1440" w:right="1440" w:bottom="1440" w:left="1440" w:header="708" w:footer="708" w:gutter="0"/>
@@ -165,6 +598,119 @@
 <file path=word/numbering.xml><?xml version="1.0" encoding="utf-8"?>
 <w:numbering xmlns:wpc="http://schemas.microsoft.com/office/word/2010/wordprocessingCanvas" xmlns:cx="http://schemas.microsoft.com/office/drawing/2014/chartex" xmlns:cx1="http://schemas.microsoft.com/office/drawing/2015/9/8/chartex" xmlns:cx2="http://schemas.microsoft.com/office/drawing/2015/10/21/chartex" xmlns:cx3="http://schemas.microsoft.com/office/drawing/2016/5/9/chartex" xmlns:cx4="http://schemas.microsoft.com/office/drawing/2016/5/10/chartex" xmlns:cx5="http://schemas.microsoft.com/office/drawing/2016/5/11/chartex" xmlns:cx6="http://schemas.microsoft.com/office/drawing/2016/5/12/chartex" xmlns:cx7="http://schemas.microsoft.com/office/drawing/2016/5/13/chartex" xmlns:cx8="http://schemas.microsoft.com/office/drawing/2016/5/14/chartex" xmlns:mc="http://schemas.openxmlformats.org/markup-compatibility/2006" xmlns:aink="http://schemas.microsoft.com/office/drawing/2016/ink" xmlns:am3d="http://schemas.microsoft.com/office/drawing/2017/model3d" xmlns:o="urn:schemas-microsoft-com:office:office" xmlns:r="http://schemas.openxmlformats.org/officeDocument/2006/relationships" xmlns:m="http://schemas.openxmlformats.org/officeDocument/2006/math" xmlns:v="urn:schemas-microsoft-com:vml" xmlns:wp14="http://schemas.microsoft.com/office/word/2010/wordprocessingDrawing" xmlns:wp="http://schemas.openxmlformats.org/drawingml/2006/wordprocessingDrawing" xmlns:w10="urn:schemas-microsoft-com:office:word" xmlns:w="http://schemas.openxmlformats.org/wordprocessingml/2006/main" xmlns:w14="http://schemas.microsoft.com/office/word/2010/wordml" xmlns:w15="http://schemas.microsoft.com/office/word/2012/wordml" xmlns:w16cid="http://schemas.microsoft.com/office/word/2016/wordml/cid" xmlns:w16se="http://schemas.microsoft.com/office/word/2015/wordml/symex" xmlns:wpg="http://schemas.microsoft.com/office/word/2010/wordprocessingGroup" xmlns:wpi="http://schemas.microsoft.com/office/word/2010/wordprocessingInk" xmlns:wne="http://schemas.microsoft.com/office/word/2006/wordml" xmlns:wps="http://schemas.microsoft.com/office/word/2010/wordprocessingShape" mc:Ignorable="w14 w15 w16se w16cid wp14">
   <w:abstractNum w:abstractNumId="0" w15:restartNumberingAfterBreak="0">
+    <w:nsid w:val="2DB47FD1"/>
+    <w:multiLevelType w:val="hybridMultilevel"/>
+    <w:tmpl w:val="7DD4BDCC"/>
+    <w:lvl w:ilvl="0" w:tplc="08090001">
+      <w:start w:val="1"/>
+      <w:numFmt w:val="bullet"/>
+      <w:lvlText w:val=""/>
+      <w:lvlJc w:val="left"/>
+      <w:pPr>
+        <w:ind w:left="720" w:hanging="360"/>
+      </w:pPr>
+      <w:rPr>
+        <w:rFonts w:ascii="Symbol" w:hAnsi="Symbol" w:cs="Symbol" w:hint="default"/>
+      </w:rPr>
+    </w:lvl>
+    <w:lvl w:ilvl="1" w:tplc="08090003" w:tentative="1">
+      <w:start w:val="1"/>
+      <w:numFmt w:val="bullet"/>
+      <w:lvlText w:val="o"/>
+      <w:lvlJc w:val="left"/>
+      <w:pPr>
+        <w:ind w:left="1440" w:hanging="360"/>
+      </w:pPr>
+      <w:rPr>
+        <w:rFonts w:ascii="Courier New" w:hAnsi="Courier New" w:cs="Courier New" w:hint="default"/>
+      </w:rPr>
+    </w:lvl>
+    <w:lvl w:ilvl="2" w:tplc="08090005" w:tentative="1">
+      <w:start w:val="1"/>
+      <w:numFmt w:val="bullet"/>
+      <w:lvlText w:val=""/>
+      <w:lvlJc w:val="left"/>
+      <w:pPr>
+        <w:ind w:left="2160" w:hanging="360"/>
+      </w:pPr>
+      <w:rPr>
+        <w:rFonts w:ascii="Wingdings" w:hAnsi="Wingdings" w:cs="Wingdings" w:hint="default"/>
+      </w:rPr>
+    </w:lvl>
+    <w:lvl w:ilvl="3" w:tplc="08090001" w:tentative="1">
+      <w:start w:val="1"/>
+      <w:numFmt w:val="bullet"/>
+      <w:lvlText w:val=""/>
+      <w:lvlJc w:val="left"/>
+      <w:pPr>
+        <w:ind w:left="2880" w:hanging="360"/>
+      </w:pPr>
+      <w:rPr>
+        <w:rFonts w:ascii="Symbol" w:hAnsi="Symbol" w:cs="Symbol" w:hint="default"/>
+      </w:rPr>
+    </w:lvl>
+    <w:lvl w:ilvl="4" w:tplc="08090003" w:tentative="1">
+      <w:start w:val="1"/>
+      <w:numFmt w:val="bullet"/>
+      <w:lvlText w:val="o"/>
+      <w:lvlJc w:val="left"/>
+      <w:pPr>
+        <w:ind w:left="3600" w:hanging="360"/>
+      </w:pPr>
+      <w:rPr>
+        <w:rFonts w:ascii="Courier New" w:hAnsi="Courier New" w:cs="Courier New" w:hint="default"/>
+      </w:rPr>
+    </w:lvl>
+    <w:lvl w:ilvl="5" w:tplc="08090005" w:tentative="1">
+      <w:start w:val="1"/>
+      <w:numFmt w:val="bullet"/>
+      <w:lvlText w:val=""/>
+      <w:lvlJc w:val="left"/>
+      <w:pPr>
+        <w:ind w:left="4320" w:hanging="360"/>
+      </w:pPr>
+      <w:rPr>
+        <w:rFonts w:ascii="Wingdings" w:hAnsi="Wingdings" w:cs="Wingdings" w:hint="default"/>
+      </w:rPr>
+    </w:lvl>
+    <w:lvl w:ilvl="6" w:tplc="08090001" w:tentative="1">
+      <w:start w:val="1"/>
+      <w:numFmt w:val="bullet"/>
+      <w:lvlText w:val=""/>
+      <w:lvlJc w:val="left"/>
+      <w:pPr>
+        <w:ind w:left="5040" w:hanging="360"/>
+      </w:pPr>
+      <w:rPr>
+        <w:rFonts w:ascii="Symbol" w:hAnsi="Symbol" w:cs="Symbol" w:hint="default"/>
+      </w:rPr>
+    </w:lvl>
+    <w:lvl w:ilvl="7" w:tplc="08090003" w:tentative="1">
+      <w:start w:val="1"/>
+      <w:numFmt w:val="bullet"/>
+      <w:lvlText w:val="o"/>
+      <w:lvlJc w:val="left"/>
+      <w:pPr>
+        <w:ind w:left="5760" w:hanging="360"/>
+      </w:pPr>
+      <w:rPr>
+        <w:rFonts w:ascii="Courier New" w:hAnsi="Courier New" w:cs="Courier New" w:hint="default"/>
+      </w:rPr>
+    </w:lvl>
+    <w:lvl w:ilvl="8" w:tplc="08090005" w:tentative="1">
+      <w:start w:val="1"/>
+      <w:numFmt w:val="bullet"/>
+      <w:lvlText w:val=""/>
+      <w:lvlJc w:val="left"/>
+      <w:pPr>
+        <w:ind w:left="6480" w:hanging="360"/>
+      </w:pPr>
+      <w:rPr>
+        <w:rFonts w:ascii="Wingdings" w:hAnsi="Wingdings" w:cs="Wingdings" w:hint="default"/>
+      </w:rPr>
+    </w:lvl>
+  </w:abstractNum>
+  <w:abstractNum w:abstractNumId="1" w15:restartNumberingAfterBreak="0">
     <w:nsid w:val="30864830"/>
     <w:multiLevelType w:val="hybridMultilevel"/>
     <w:tmpl w:val="374CD556"/>
@@ -278,6 +824,9 @@
     </w:lvl>
   </w:abstractNum>
   <w:num w:numId="1">
+    <w:abstractNumId w:val="1"/>
+  </w:num>
+  <w:num w:numId="2">
     <w:abstractNumId w:val="0"/>
   </w:num>
 </w:numbering>
@@ -794,12 +1343,82 @@
     <w:name w:val="Hyperlink"/>
     <w:basedOn w:val="DefaultParagraphFont"/>
     <w:uiPriority w:val="99"/>
+    <w:unhideWhenUsed/>
+    <w:rsid w:val="007F27B1"/>
+    <w:rPr>
+      <w:color w:val="0563C1" w:themeColor="hyperlink"/>
+      <w:u w:val="single"/>
+    </w:rPr>
+  </w:style>
+  <w:style w:type="character" w:styleId="UnresolvedMention">
+    <w:name w:val="Unresolved Mention"/>
+    <w:basedOn w:val="DefaultParagraphFont"/>
+    <w:uiPriority w:val="99"/>
     <w:semiHidden/>
     <w:unhideWhenUsed/>
-    <w:rsid w:val="00E00DDA"/>
+    <w:rsid w:val="007F27B1"/>
     <w:rPr>
-      <w:color w:val="0000FF"/>
+      <w:color w:val="605E5C"/>
+      <w:shd w:val="clear" w:color="auto" w:fill="E1DFDD"/>
+    </w:rPr>
+  </w:style>
+  <w:style w:type="paragraph" w:styleId="Subtitle">
+    <w:name w:val="Subtitle"/>
+    <w:basedOn w:val="Normal"/>
+    <w:next w:val="Normal"/>
+    <w:link w:val="SubtitleChar"/>
+    <w:uiPriority w:val="11"/>
+    <w:qFormat/>
+    <w:rsid w:val="00481069"/>
+    <w:pPr>
+      <w:numPr>
+        <w:ilvl w:val="1"/>
+      </w:numPr>
+      <w:spacing w:after="160"/>
+    </w:pPr>
+    <w:rPr>
+      <w:rFonts w:eastAsiaTheme="minorEastAsia"/>
+      <w:color w:val="5A5A5A" w:themeColor="text1" w:themeTint="A5"/>
+      <w:spacing w:val="15"/>
+      <w:sz w:val="22"/>
+      <w:szCs w:val="22"/>
+    </w:rPr>
+  </w:style>
+  <w:style w:type="character" w:customStyle="1" w:styleId="SubtitleChar">
+    <w:name w:val="Subtitle Char"/>
+    <w:basedOn w:val="DefaultParagraphFont"/>
+    <w:link w:val="Subtitle"/>
+    <w:uiPriority w:val="11"/>
+    <w:rsid w:val="00481069"/>
+    <w:rPr>
+      <w:rFonts w:eastAsiaTheme="minorEastAsia"/>
+      <w:color w:val="5A5A5A" w:themeColor="text1" w:themeTint="A5"/>
+      <w:spacing w:val="15"/>
+      <w:sz w:val="22"/>
+      <w:szCs w:val="22"/>
+      <w:lang w:val="en-GB"/>
+    </w:rPr>
+  </w:style>
+  <w:style w:type="character" w:styleId="FollowedHyperlink">
+    <w:name w:val="FollowedHyperlink"/>
+    <w:basedOn w:val="DefaultParagraphFont"/>
+    <w:uiPriority w:val="99"/>
+    <w:semiHidden/>
+    <w:unhideWhenUsed/>
+    <w:rsid w:val="0071198C"/>
+    <w:rPr>
+      <w:color w:val="954F72" w:themeColor="followedHyperlink"/>
       <w:u w:val="single"/>
+    </w:rPr>
+  </w:style>
+  <w:style w:type="character" w:styleId="PlaceholderText">
+    <w:name w:val="Placeholder Text"/>
+    <w:basedOn w:val="DefaultParagraphFont"/>
+    <w:uiPriority w:val="99"/>
+    <w:semiHidden/>
+    <w:rsid w:val="0033582C"/>
+    <w:rPr>
+      <w:color w:val="808080"/>
     </w:rPr>
   </w:style>
 </w:styles>

</xml_diff>

<commit_message>
finished assignment, added lab 7 files
</commit_message>
<xml_diff>
--- a/assignment/report.docx
+++ b/assignment/report.docx
@@ -1,10 +1,11 @@
 
 <file path=word/document.xml><?xml version="1.0" encoding="utf-8"?>
-<w:document xmlns:wpc="http://schemas.microsoft.com/office/word/2010/wordprocessingCanvas" xmlns:cx="http://schemas.microsoft.com/office/drawing/2014/chartex" xmlns:cx1="http://schemas.microsoft.com/office/drawing/2015/9/8/chartex" xmlns:cx2="http://schemas.microsoft.com/office/drawing/2015/10/21/chartex" xmlns:cx3="http://schemas.microsoft.com/office/drawing/2016/5/9/chartex" xmlns:cx4="http://schemas.microsoft.com/office/drawing/2016/5/10/chartex" xmlns:cx5="http://schemas.microsoft.com/office/drawing/2016/5/11/chartex" xmlns:cx6="http://schemas.microsoft.com/office/drawing/2016/5/12/chartex" xmlns:cx7="http://schemas.microsoft.com/office/drawing/2016/5/13/chartex" xmlns:cx8="http://schemas.microsoft.com/office/drawing/2016/5/14/chartex" xmlns:mc="http://schemas.openxmlformats.org/markup-compatibility/2006" xmlns:aink="http://schemas.microsoft.com/office/drawing/2016/ink" xmlns:am3d="http://schemas.microsoft.com/office/drawing/2017/model3d" xmlns:o="urn:schemas-microsoft-com:office:office" xmlns:r="http://schemas.openxmlformats.org/officeDocument/2006/relationships" xmlns:m="http://schemas.openxmlformats.org/officeDocument/2006/math" xmlns:v="urn:schemas-microsoft-com:vml" xmlns:wp14="http://schemas.microsoft.com/office/word/2010/wordprocessingDrawing" xmlns:wp="http://schemas.openxmlformats.org/drawingml/2006/wordprocessingDrawing" xmlns:w10="urn:schemas-microsoft-com:office:word" xmlns:w="http://schemas.openxmlformats.org/wordprocessingml/2006/main" xmlns:w14="http://schemas.microsoft.com/office/word/2010/wordml" xmlns:w15="http://schemas.microsoft.com/office/word/2012/wordml" xmlns:w16cid="http://schemas.microsoft.com/office/word/2016/wordml/cid" xmlns:w16se="http://schemas.microsoft.com/office/word/2015/wordml/symex" xmlns:wpg="http://schemas.microsoft.com/office/word/2010/wordprocessingGroup" xmlns:wpi="http://schemas.microsoft.com/office/word/2010/wordprocessingInk" xmlns:wne="http://schemas.microsoft.com/office/word/2006/wordml" xmlns:wps="http://schemas.microsoft.com/office/word/2010/wordprocessingShape" mc:Ignorable="w14 w15 w16se w16cid wp14">
+<w:document xmlns:wpc="http://schemas.microsoft.com/office/word/2010/wordprocessingCanvas" xmlns:cx="http://schemas.microsoft.com/office/drawing/2014/chartex" xmlns:cx1="http://schemas.microsoft.com/office/drawing/2015/9/8/chartex" xmlns:cx2="http://schemas.microsoft.com/office/drawing/2015/10/21/chartex" xmlns:cx3="http://schemas.microsoft.com/office/drawing/2016/5/9/chartex" xmlns:cx4="http://schemas.microsoft.com/office/drawing/2016/5/10/chartex" xmlns:cx5="http://schemas.microsoft.com/office/drawing/2016/5/11/chartex" xmlns:cx6="http://schemas.microsoft.com/office/drawing/2016/5/12/chartex" xmlns:cx7="http://schemas.microsoft.com/office/drawing/2016/5/13/chartex" xmlns:cx8="http://schemas.microsoft.com/office/drawing/2016/5/14/chartex" xmlns:mc="http://schemas.openxmlformats.org/markup-compatibility/2006" xmlns:aink="http://schemas.microsoft.com/office/drawing/2016/ink" xmlns:am3d="http://schemas.microsoft.com/office/drawing/2017/model3d" xmlns:o="urn:schemas-microsoft-com:office:office" xmlns:r="http://schemas.openxmlformats.org/officeDocument/2006/relationships" xmlns:m="http://schemas.openxmlformats.org/officeDocument/2006/math" xmlns:v="urn:schemas-microsoft-com:vml" xmlns:wp14="http://schemas.microsoft.com/office/word/2010/wordprocessingDrawing" xmlns:wp="http://schemas.openxmlformats.org/drawingml/2006/wordprocessingDrawing" xmlns:w10="urn:schemas-microsoft-com:office:word" xmlns:w="http://schemas.openxmlformats.org/wordprocessingml/2006/main" xmlns:w14="http://schemas.microsoft.com/office/word/2010/wordml" xmlns:w15="http://schemas.microsoft.com/office/word/2012/wordml" xmlns:w16cex="http://schemas.microsoft.com/office/word/2018/wordml/cex" xmlns:w16cid="http://schemas.microsoft.com/office/word/2016/wordml/cid" xmlns:w16="http://schemas.microsoft.com/office/word/2018/wordml" xmlns:w16se="http://schemas.microsoft.com/office/word/2015/wordml/symex" xmlns:wpg="http://schemas.microsoft.com/office/word/2010/wordprocessingGroup" xmlns:wpi="http://schemas.microsoft.com/office/word/2010/wordprocessingInk" xmlns:wne="http://schemas.microsoft.com/office/word/2006/wordml" xmlns:wps="http://schemas.microsoft.com/office/word/2010/wordprocessingShape" mc:Ignorable="w14 w15 w16se w16cid w16 w16cex wp14">
   <w:body>
     <w:p>
       <w:pPr>
         <w:pStyle w:val="Heading1"/>
+        <w:jc w:val="both"/>
       </w:pPr>
       <w:r>
         <w:t>COSC363 Report</w:t>
@@ -13,6 +14,7 @@
     <w:p>
       <w:pPr>
         <w:pStyle w:val="Subtitle"/>
+        <w:jc w:val="both"/>
       </w:pPr>
       <w:r>
         <w:t>Jack van Heugten Breurkes</w:t>
@@ -24,6 +26,7 @@
     <w:p>
       <w:pPr>
         <w:pStyle w:val="Heading2"/>
+        <w:jc w:val="both"/>
       </w:pPr>
       <w:r>
         <w:t>Control functions</w:t>
@@ -36,6 +39,7 @@
           <w:ilvl w:val="0"/>
           <w:numId w:val="2"/>
         </w:numPr>
+        <w:jc w:val="both"/>
       </w:pPr>
       <w:r>
         <w:t>Arrow keys: up and down to move camera forward and back, left and right to rotate the camera.</w:t>
@@ -48,6 +52,7 @@
           <w:ilvl w:val="0"/>
           <w:numId w:val="2"/>
         </w:numPr>
+        <w:jc w:val="both"/>
       </w:pPr>
       <w:r>
         <w:t>Space bar: trigger jump animation</w:t>
@@ -60,15 +65,21 @@
           <w:ilvl w:val="0"/>
           <w:numId w:val="2"/>
         </w:numPr>
+        <w:jc w:val="both"/>
       </w:pPr>
       <w:r>
         <w:t xml:space="preserve">‘x’ key: trigger paper plane crash </w:t>
       </w:r>
     </w:p>
-    <w:p/>
+    <w:p>
+      <w:pPr>
+        <w:jc w:val="both"/>
+      </w:pPr>
+    </w:p>
     <w:p>
       <w:pPr>
         <w:pStyle w:val="Heading2"/>
+        <w:jc w:val="both"/>
       </w:pPr>
       <w:r>
         <w:t xml:space="preserve">Model 1: </w:t>
@@ -78,6 +89,9 @@
       </w:r>
     </w:p>
     <w:p>
+      <w:pPr>
+        <w:jc w:val="both"/>
+      </w:pPr>
       <w:r>
         <w:t xml:space="preserve">The </w:t>
       </w:r>
@@ -98,37 +112,15 @@
       </w:r>
     </w:p>
     <w:p>
-      <w:r>
-        <w:t>INSERT PHOTO OF POOL HERE</w:t>
-      </w:r>
-    </w:p>
-    <w:p/>
-    <w:p>
-      <w:pPr>
-        <w:pStyle w:val="Heading2"/>
-      </w:pPr>
-      <w:r>
-        <w:t>Model 2: Paper airplane</w:t>
-      </w:r>
-    </w:p>
-    <w:p>
-      <w:r>
-        <w:t xml:space="preserve">The paper airplane model was created using a GL_TRIANGLE_FAN for both the sides and for the back face. </w:t>
-      </w:r>
-      <w:r>
-        <w:t>The model is animated to fly in circles around the museum using a rotation about the centre of the museum. The plane also moves up and down as it flies in a sinusoidal manner.</w:t>
-      </w:r>
-      <w:r>
-        <w:t xml:space="preserve"> Pressing the ‘x’ key on the keyboard will cause the plane to crash, activating the particle system to show fire effects.</w:t>
-      </w:r>
-    </w:p>
-    <w:p>
+      <w:pPr>
+        <w:jc w:val="both"/>
+      </w:pPr>
       <w:r>
         <w:drawing>
-          <wp:inline distT="0" distB="0" distL="0" distR="0" wp14:anchorId="707DA965" wp14:editId="521BD678">
-            <wp:extent cx="2180408" cy="1794294"/>
-            <wp:effectExtent l="0" t="0" r="4445" b="0"/>
-            <wp:docPr id="3" name="Picture 3" descr="A close up of a sign&#10;&#10;Description automatically generated"/>
+          <wp:inline distT="0" distB="0" distL="0" distR="0" wp14:anchorId="6ED8FE32" wp14:editId="7816708C">
+            <wp:extent cx="1527243" cy="937926"/>
+            <wp:effectExtent l="0" t="0" r="0" b="1905"/>
+            <wp:docPr id="4" name="Picture 4" descr="A picture containing room&#10;&#10;Description automatically generated"/>
             <wp:cNvGraphicFramePr>
               <a:graphicFrameLocks xmlns:a="http://schemas.openxmlformats.org/drawingml/2006/main" noChangeAspect="1"/>
             </wp:cNvGraphicFramePr>
@@ -148,7 +140,7 @@
                   <pic:spPr>
                     <a:xfrm>
                       <a:off x="0" y="0"/>
-                      <a:ext cx="2196131" cy="1807233"/>
+                      <a:ext cx="1544628" cy="948603"/>
                     </a:xfrm>
                     <a:prstGeom prst="rect">
                       <a:avLst/>
@@ -161,107 +153,57 @@
         </w:drawing>
       </w:r>
     </w:p>
-    <w:p/>
     <w:p>
       <w:pPr>
         <w:pStyle w:val="Heading2"/>
-      </w:pPr>
-      <w:r>
-        <w:t xml:space="preserve">Model 3: </w:t>
-      </w:r>
-      <w:r>
-        <w:t>Teapot, table and glasses</w:t>
-      </w:r>
-    </w:p>
-    <w:p>
-      <w:r>
-        <w:t xml:space="preserve">The teapot, table and glasses exhibit </w:t>
-      </w:r>
-      <w:proofErr w:type="gramStart"/>
-      <w:r>
-        <w:t>was</w:t>
-      </w:r>
-      <w:proofErr w:type="gramEnd"/>
-      <w:r>
-        <w:t xml:space="preserve"> created using glut built-ins. The table is made up of cubes that have been scaled to form wooden plank shapes. The glasses are made up of cones and a cube for the chute.</w:t>
-      </w:r>
-      <w:r>
-        <w:t xml:space="preserve"> The teapot has been animated to tip tea into each of the glasses continuously via </w:t>
-      </w:r>
-      <w:r>
-        <w:t>a repeating sequence of pitch and yaw rotations.</w:t>
-      </w:r>
-    </w:p>
-    <w:p>
-      <w:r>
-        <w:t>INSERT PHOTO OF SCENE HERE</w:t>
-      </w:r>
-    </w:p>
-    <w:p/>
-    <w:p/>
-    <w:p>
-      <w:pPr>
-        <w:pStyle w:val="Heading2"/>
-      </w:pPr>
-      <w:r>
-        <w:t>Extra feature 1: Billboarding</w:t>
-      </w:r>
-    </w:p>
-    <w:p>
-      <w:r>
-        <w:t xml:space="preserve">Cylindrical billboarding </w:t>
-      </w:r>
-      <w:r>
-        <w:t xml:space="preserve">(billboarding involving rotation on the x and z axes only) </w:t>
-      </w:r>
-      <w:r>
-        <w:t xml:space="preserve">has been implemented by taking an object’s position </w:t>
-      </w:r>
-      <w:r>
-        <w:t xml:space="preserve">in world coordinates </w:t>
-      </w:r>
-      <w:r>
-        <w:t xml:space="preserve">and using it to calculate a vector from the </w:t>
-      </w:r>
-      <w:r>
-        <w:t>camera</w:t>
-      </w:r>
-      <w:r>
-        <w:t xml:space="preserve"> to the </w:t>
-      </w:r>
-      <w:r>
-        <w:t>object</w:t>
-      </w:r>
-      <w:r>
-        <w:t xml:space="preserve">. This vector is </w:t>
-      </w:r>
-      <w:r>
-        <w:t xml:space="preserve">then </w:t>
-      </w:r>
-      <w:r>
-        <w:t xml:space="preserve">used to calculate the angle </w:t>
-      </w:r>
-      <w:r>
-        <w:t xml:space="preserve">by which to rotate the </w:t>
-      </w:r>
-      <w:r>
-        <w:t>object</w:t>
-      </w:r>
-      <w:r>
-        <w:t xml:space="preserve"> so that it is facing the camera</w:t>
-      </w:r>
-      <w:r>
-        <w:t>.</w:t>
-      </w:r>
-    </w:p>
-    <w:p>
-      <w:r>
-        <w:lastRenderedPageBreak/>
+        <w:jc w:val="both"/>
+      </w:pPr>
+      <w:r>
+        <w:t>Model 2: Paper airplane</w:t>
+      </w:r>
+    </w:p>
+    <w:p>
+      <w:pPr>
+        <w:jc w:val="both"/>
+      </w:pPr>
+      <w:r>
+        <w:t>The paper airplane model was created using a GL_TRIANGLE_FAN for both the side</w:t>
+      </w:r>
+      <w:r>
+        <w:t xml:space="preserve"> faces</w:t>
+      </w:r>
+      <w:r>
+        <w:t xml:space="preserve"> and for the back face. </w:t>
+      </w:r>
+      <w:r>
+        <w:t>The model is animated to fly in circles around the museum using a rotation about the centre of the museum. The plane also moves up and down</w:t>
+      </w:r>
+      <w:r>
+        <w:t xml:space="preserve"> in a sinusoidal manner</w:t>
+      </w:r>
+      <w:r>
+        <w:t xml:space="preserve"> as it flies</w:t>
+      </w:r>
+      <w:r>
+        <w:t xml:space="preserve">. </w:t>
+      </w:r>
+      <w:r>
+        <w:t>Pressing the ‘x’ key on the keyboard will cause the plane to crash, activating the particle system to show fire effects.</w:t>
+      </w:r>
+    </w:p>
+    <w:p>
+      <w:pPr>
+        <w:jc w:val="both"/>
+      </w:pPr>
+      <w:r>
+        <w:rPr>
+          <w:noProof/>
+        </w:rPr>
         <w:drawing>
-          <wp:inline distT="0" distB="0" distL="0" distR="0" wp14:anchorId="194C7B21" wp14:editId="518BE19F">
-            <wp:extent cx="3140015" cy="2015597"/>
-            <wp:effectExtent l="0" t="0" r="0" b="3810"/>
-            <wp:docPr id="1" name="Picture 1" descr="A close up of text on a white background&#10;&#10;Description automatically generated"/>
+          <wp:inline distT="0" distB="0" distL="0" distR="0" wp14:anchorId="707DA965" wp14:editId="13944E6F">
+            <wp:extent cx="1363202" cy="1121802"/>
+            <wp:effectExtent l="0" t="0" r="0" b="0"/>
+            <wp:docPr id="3" name="Picture 3" descr="A close up of a sign&#10;&#10;Description automatically generated"/>
             <wp:cNvGraphicFramePr>
               <a:graphicFrameLocks xmlns:a="http://schemas.openxmlformats.org/drawingml/2006/main" noChangeAspect="1"/>
             </wp:cNvGraphicFramePr>
@@ -281,7 +223,7 @@
                   <pic:spPr>
                     <a:xfrm>
                       <a:off x="0" y="0"/>
-                      <a:ext cx="3203017" cy="2056038"/>
+                      <a:ext cx="1413018" cy="1162796"/>
                     </a:xfrm>
                     <a:prstGeom prst="rect">
                       <a:avLst/>
@@ -293,59 +235,12 @@
           </wp:inline>
         </w:drawing>
       </w:r>
-    </w:p>
-    <w:p>
-      <w:r>
-        <w:t>The position of the object in world coordinates has been calculated using the GL_MODELVIEW_MATRIX</w:t>
-      </w:r>
-      <w:r>
-        <w:t xml:space="preserve"> and the camera position. Using the submatrices M and V of the </w:t>
-      </w:r>
-      <w:proofErr w:type="spellStart"/>
-      <w:r>
-        <w:t>modelview</w:t>
-      </w:r>
-      <w:proofErr w:type="spellEnd"/>
-      <w:r>
-        <w:t xml:space="preserve"> matrix, the position of an object in world coordinates can be found using the equation </w:t>
-      </w:r>
-      <w:proofErr w:type="spellStart"/>
-      <w:r>
-        <w:t>objPosWC</w:t>
-      </w:r>
-      <w:proofErr w:type="spellEnd"/>
-      <w:r>
-        <w:t xml:space="preserve"> = camera position + M</w:t>
-      </w:r>
-      <w:r>
-        <w:rPr>
-          <w:vertAlign w:val="superscript"/>
-        </w:rPr>
-        <w:t>T</w:t>
-      </w:r>
-      <w:r>
-        <w:t xml:space="preserve"> * V where M</w:t>
-      </w:r>
-      <w:r>
-        <w:rPr>
-          <w:vertAlign w:val="superscript"/>
-        </w:rPr>
-        <w:t>T</w:t>
-      </w:r>
-      <w:r>
-        <w:t xml:space="preserve"> is the transpose of submatrix M.</w:t>
-      </w:r>
-    </w:p>
-    <w:p>
-      <w:r>
-        <w:rPr>
-          <w:noProof/>
-        </w:rPr>
+      <w:r>
         <w:drawing>
-          <wp:inline distT="0" distB="0" distL="0" distR="0" wp14:anchorId="2ED3247C" wp14:editId="7739D10A">
-            <wp:extent cx="1202148" cy="759251"/>
-            <wp:effectExtent l="0" t="0" r="4445" b="3175"/>
-            <wp:docPr id="7" name="Picture 7" descr="A picture containing clock&#10;&#10;Description automatically generated"/>
+          <wp:inline distT="0" distB="0" distL="0" distR="0" wp14:anchorId="21712B52" wp14:editId="4AEE2678">
+            <wp:extent cx="3677056" cy="1229083"/>
+            <wp:effectExtent l="0" t="0" r="0" b="3175"/>
+            <wp:docPr id="2" name="Picture 2" descr="A close up of a map&#10;&#10;Description automatically generated"/>
             <wp:cNvGraphicFramePr>
               <a:graphicFrameLocks xmlns:a="http://schemas.openxmlformats.org/drawingml/2006/main" noChangeAspect="1"/>
             </wp:cNvGraphicFramePr>
@@ -353,17 +248,11 @@
               <a:graphicData uri="http://schemas.openxmlformats.org/drawingml/2006/picture">
                 <pic:pic xmlns:pic="http://schemas.openxmlformats.org/drawingml/2006/picture">
                   <pic:nvPicPr>
-                    <pic:cNvPr id="7" name="Screen Shot 2020-04-11 at 10.12.27 AM.png"/>
+                    <pic:cNvPr id="1" name=""/>
                     <pic:cNvPicPr/>
                   </pic:nvPicPr>
                   <pic:blipFill>
-                    <a:blip r:embed="rId7">
-                      <a:extLst>
-                        <a:ext uri="{28A0092B-C50C-407E-A947-70E740481C1C}">
-                          <a14:useLocalDpi xmlns:a14="http://schemas.microsoft.com/office/drawing/2010/main" val="0"/>
-                        </a:ext>
-                      </a:extLst>
-                    </a:blip>
+                    <a:blip r:embed="rId7"/>
                     <a:stretch>
                       <a:fillRect/>
                     </a:stretch>
@@ -371,7 +260,7 @@
                   <pic:spPr>
                     <a:xfrm>
                       <a:off x="0" y="0"/>
-                      <a:ext cx="1230360" cy="777069"/>
+                      <a:ext cx="3872435" cy="1294390"/>
                     </a:xfrm>
                     <a:prstGeom prst="rect">
                       <a:avLst/>
@@ -385,52 +274,78 @@
       </w:r>
     </w:p>
     <w:p>
-      <w:r>
-        <w:t xml:space="preserve">Cylindrical </w:t>
-      </w:r>
-      <w:r>
-        <w:t>b</w:t>
-      </w:r>
-      <w:r>
-        <w:t>illboarding has been used both for the tree</w:t>
+      <w:pPr>
+        <w:jc w:val="both"/>
+      </w:pPr>
+    </w:p>
+    <w:p>
+      <w:pPr>
+        <w:pStyle w:val="Heading2"/>
+        <w:jc w:val="both"/>
+      </w:pPr>
+      <w:r>
+        <w:t xml:space="preserve">Model 3: </w:t>
+      </w:r>
+      <w:r>
+        <w:t>Teapot, table and glasses</w:t>
+      </w:r>
+    </w:p>
+    <w:p>
+      <w:pPr>
+        <w:jc w:val="both"/>
+      </w:pPr>
+      <w:r>
+        <w:t xml:space="preserve">The teapot, table and glasses exhibit </w:t>
+      </w:r>
+      <w:proofErr w:type="gramStart"/>
+      <w:r>
+        <w:t>was</w:t>
+      </w:r>
+      <w:proofErr w:type="gramEnd"/>
+      <w:r>
+        <w:t xml:space="preserve"> created using glut built-ins. The table is made up of cubes that have been scaled to form wooden plank shapes. The glasses are made up of cones </w:t>
+      </w:r>
+      <w:r>
+        <w:t>with</w:t>
+      </w:r>
+      <w:r>
+        <w:t xml:space="preserve"> </w:t>
+      </w:r>
+      <w:r>
+        <w:t xml:space="preserve">stretched </w:t>
+      </w:r>
+      <w:r>
+        <w:t>cube</w:t>
       </w:r>
       <w:r>
         <w:t>s</w:t>
       </w:r>
       <w:r>
-        <w:t xml:space="preserve"> displayed in the scene, and for the flame effects in the particle system.</w:t>
-      </w:r>
-    </w:p>
-    <w:p/>
-    <w:p>
-      <w:pPr>
-        <w:pStyle w:val="Heading2"/>
-      </w:pPr>
-      <w:r>
-        <w:t>Extra feature 2: Particle system</w:t>
-      </w:r>
-    </w:p>
-    <w:p>
-      <w:r>
-        <w:t xml:space="preserve">The particle system can be seen by causing the plane to crash by </w:t>
-      </w:r>
-      <w:r>
-        <w:t xml:space="preserve">pressing ‘x’ on the keyboard. Particles are generated with a random rise speed, start height, x position and z position. </w:t>
-      </w:r>
-      <w:r>
-        <w:t xml:space="preserve">Particles rise based on their speed and return to </w:t>
-      </w:r>
-      <w:r>
-        <w:t>a height of zero once they reach the max particle height.</w:t>
-      </w:r>
-    </w:p>
-    <w:p>
+        <w:t xml:space="preserve"> for the chute</w:t>
+      </w:r>
+      <w:r>
+        <w:t>s</w:t>
+      </w:r>
+      <w:r>
+        <w:t>.</w:t>
+      </w:r>
+      <w:r>
+        <w:t xml:space="preserve"> The teapot has been animated to tip tea into each of the glasses continuously via </w:t>
+      </w:r>
+      <w:r>
+        <w:t>a repeating sequence of pitch and yaw rotations.</w:t>
+      </w:r>
+    </w:p>
+    <w:p>
+      <w:pPr>
+        <w:jc w:val="both"/>
+      </w:pPr>
       <w:r>
         <w:drawing>
-          <wp:inline distT="0" distB="0" distL="0" distR="0" wp14:anchorId="2B4EDB98" wp14:editId="0B4B1A8F">
-            <wp:extent cx="2286000" cy="1955800"/>
-            <wp:effectExtent l="0" t="0" r="0" b="0"/>
-            <wp:docPr id="5" name="Picture 5" descr="A picture containing table&#10;&#10;Description automatically generated"/>
+          <wp:inline distT="0" distB="0" distL="0" distR="0" wp14:anchorId="0A04AC9F" wp14:editId="6AC1A233">
+            <wp:extent cx="1716692" cy="1624520"/>
+            <wp:effectExtent l="0" t="0" r="0" b="1270"/>
+            <wp:docPr id="6" name="Picture 6" descr="A picture containing table&#10;&#10;Description automatically generated"/>
             <wp:cNvGraphicFramePr>
               <a:graphicFrameLocks xmlns:a="http://schemas.openxmlformats.org/drawingml/2006/main" noChangeAspect="1"/>
             </wp:cNvGraphicFramePr>
@@ -450,7 +365,7 @@
                   <pic:spPr>
                     <a:xfrm>
                       <a:off x="0" y="0"/>
-                      <a:ext cx="2286000" cy="1955800"/>
+                      <a:ext cx="1764080" cy="1669364"/>
                     </a:xfrm>
                     <a:prstGeom prst="rect">
                       <a:avLst/>
@@ -463,48 +378,455 @@
         </w:drawing>
       </w:r>
     </w:p>
-    <w:p/>
+    <w:p>
+      <w:pPr>
+        <w:jc w:val="both"/>
+      </w:pPr>
+    </w:p>
     <w:p>
       <w:pPr>
         <w:pStyle w:val="Heading2"/>
-      </w:pPr>
-      <w:r>
+        <w:jc w:val="both"/>
+      </w:pPr>
+      <w:r>
+        <w:t>Extra feature 1: Billboarding</w:t>
+      </w:r>
+    </w:p>
+    <w:p>
+      <w:pPr>
+        <w:jc w:val="both"/>
+      </w:pPr>
+      <w:r>
+        <w:t xml:space="preserve">Cylindrical billboarding </w:t>
+      </w:r>
+      <w:r>
+        <w:t xml:space="preserve">(billboarding involving rotation on the x and z axes only) </w:t>
+      </w:r>
+      <w:r>
+        <w:t xml:space="preserve">has been implemented by taking an object’s position </w:t>
+      </w:r>
+      <w:r>
+        <w:t xml:space="preserve">in world coordinates </w:t>
+      </w:r>
+      <w:r>
+        <w:t xml:space="preserve">and using it to calculate a vector from the </w:t>
+      </w:r>
+      <w:r>
+        <w:t>camera</w:t>
+      </w:r>
+      <w:r>
+        <w:t xml:space="preserve"> to the </w:t>
+      </w:r>
+      <w:r>
+        <w:t>object</w:t>
+      </w:r>
+      <w:r>
+        <w:t xml:space="preserve">. This vector is </w:t>
+      </w:r>
+      <w:r>
+        <w:t xml:space="preserve">then </w:t>
+      </w:r>
+      <w:r>
+        <w:t xml:space="preserve">used to calculate the angle </w:t>
+      </w:r>
+      <w:r>
+        <w:t xml:space="preserve">by which to rotate the </w:t>
+      </w:r>
+      <w:r>
+        <w:t>object</w:t>
+      </w:r>
+      <w:r>
+        <w:t xml:space="preserve"> so that it is facing the camera</w:t>
+      </w:r>
+      <w:r>
+        <w:t>.</w:t>
+      </w:r>
+    </w:p>
+    <w:p>
+      <w:pPr>
+        <w:jc w:val="both"/>
+      </w:pPr>
+      <w:r>
+        <w:rPr>
+          <w:noProof/>
+        </w:rPr>
+        <w:drawing>
+          <wp:inline distT="0" distB="0" distL="0" distR="0" wp14:anchorId="194C7B21" wp14:editId="613520EE">
+            <wp:extent cx="2830749" cy="1817076"/>
+            <wp:effectExtent l="0" t="0" r="1905" b="0"/>
+            <wp:docPr id="1" name="Picture 1" descr="A close up of text on a white background&#10;&#10;Description automatically generated"/>
+            <wp:cNvGraphicFramePr>
+              <a:graphicFrameLocks xmlns:a="http://schemas.openxmlformats.org/drawingml/2006/main" noChangeAspect="1"/>
+            </wp:cNvGraphicFramePr>
+            <a:graphic xmlns:a="http://schemas.openxmlformats.org/drawingml/2006/main">
+              <a:graphicData uri="http://schemas.openxmlformats.org/drawingml/2006/picture">
+                <pic:pic xmlns:pic="http://schemas.openxmlformats.org/drawingml/2006/picture">
+                  <pic:nvPicPr>
+                    <pic:cNvPr id="1" name=""/>
+                    <pic:cNvPicPr/>
+                  </pic:nvPicPr>
+                  <pic:blipFill>
+                    <a:blip r:embed="rId9"/>
+                    <a:stretch>
+                      <a:fillRect/>
+                    </a:stretch>
+                  </pic:blipFill>
+                  <pic:spPr>
+                    <a:xfrm>
+                      <a:off x="0" y="0"/>
+                      <a:ext cx="2900033" cy="1861550"/>
+                    </a:xfrm>
+                    <a:prstGeom prst="rect">
+                      <a:avLst/>
+                    </a:prstGeom>
+                  </pic:spPr>
+                </pic:pic>
+              </a:graphicData>
+            </a:graphic>
+          </wp:inline>
+        </w:drawing>
+      </w:r>
+    </w:p>
+    <w:p>
+      <w:pPr>
+        <w:jc w:val="both"/>
+      </w:pPr>
+    </w:p>
+    <w:p>
+      <w:pPr>
+        <w:jc w:val="both"/>
+      </w:pPr>
+      <w:r>
+        <w:rPr>
+          <w:noProof/>
+        </w:rPr>
+        <w:drawing>
+          <wp:anchor distT="0" distB="0" distL="114300" distR="114300" simplePos="0" relativeHeight="251658240" behindDoc="0" locked="0" layoutInCell="1" allowOverlap="1" wp14:anchorId="2ED3247C" wp14:editId="21BFF68A">
+            <wp:simplePos x="0" y="0"/>
+            <wp:positionH relativeFrom="column">
+              <wp:posOffset>4484221</wp:posOffset>
+            </wp:positionH>
+            <wp:positionV relativeFrom="paragraph">
+              <wp:posOffset>50313</wp:posOffset>
+            </wp:positionV>
+            <wp:extent cx="1317625" cy="832485"/>
+            <wp:effectExtent l="0" t="0" r="3175" b="5715"/>
+            <wp:wrapSquare wrapText="bothSides"/>
+            <wp:docPr id="7" name="Picture 7" descr="A picture containing clock&#10;&#10;Description automatically generated"/>
+            <wp:cNvGraphicFramePr>
+              <a:graphicFrameLocks xmlns:a="http://schemas.openxmlformats.org/drawingml/2006/main" noChangeAspect="1"/>
+            </wp:cNvGraphicFramePr>
+            <a:graphic xmlns:a="http://schemas.openxmlformats.org/drawingml/2006/main">
+              <a:graphicData uri="http://schemas.openxmlformats.org/drawingml/2006/picture">
+                <pic:pic xmlns:pic="http://schemas.openxmlformats.org/drawingml/2006/picture">
+                  <pic:nvPicPr>
+                    <pic:cNvPr id="7" name="Screen Shot 2020-04-11 at 10.12.27 AM.png"/>
+                    <pic:cNvPicPr/>
+                  </pic:nvPicPr>
+                  <pic:blipFill>
+                    <a:blip r:embed="rId10">
+                      <a:extLst>
+                        <a:ext uri="{28A0092B-C50C-407E-A947-70E740481C1C}">
+                          <a14:useLocalDpi xmlns:a14="http://schemas.microsoft.com/office/drawing/2010/main" val="0"/>
+                        </a:ext>
+                      </a:extLst>
+                    </a:blip>
+                    <a:stretch>
+                      <a:fillRect/>
+                    </a:stretch>
+                  </pic:blipFill>
+                  <pic:spPr>
+                    <a:xfrm>
+                      <a:off x="0" y="0"/>
+                      <a:ext cx="1317625" cy="832485"/>
+                    </a:xfrm>
+                    <a:prstGeom prst="rect">
+                      <a:avLst/>
+                    </a:prstGeom>
+                  </pic:spPr>
+                </pic:pic>
+              </a:graphicData>
+            </a:graphic>
+            <wp14:sizeRelH relativeFrom="page">
+              <wp14:pctWidth>0</wp14:pctWidth>
+            </wp14:sizeRelH>
+            <wp14:sizeRelV relativeFrom="page">
+              <wp14:pctHeight>0</wp14:pctHeight>
+            </wp14:sizeRelV>
+          </wp:anchor>
+        </w:drawing>
+      </w:r>
+      <w:r>
+        <w:t>The position of the object in world coordinates has been calculated using the GL_MODELVIEW_MATRIX</w:t>
+      </w:r>
+      <w:r>
+        <w:t xml:space="preserve"> and the camera position</w:t>
+      </w:r>
+      <w:r>
+        <w:rPr>
+          <w:vertAlign w:val="superscript"/>
+        </w:rPr>
+        <w:t>1</w:t>
+      </w:r>
+      <w:r>
+        <w:t xml:space="preserve">. Using the submatrices M and V of the </w:t>
+      </w:r>
+      <w:proofErr w:type="spellStart"/>
+      <w:r>
+        <w:t>modelview</w:t>
+      </w:r>
+      <w:proofErr w:type="spellEnd"/>
+      <w:r>
+        <w:t xml:space="preserve"> matrix, the position of an object in world coordinates can be found using the equation </w:t>
+      </w:r>
+      <w:proofErr w:type="spellStart"/>
+      <w:r>
+        <w:t>objPosWC</w:t>
+      </w:r>
+      <w:proofErr w:type="spellEnd"/>
+      <w:r>
+        <w:t xml:space="preserve"> = camera position + M</w:t>
+      </w:r>
+      <w:r>
+        <w:rPr>
+          <w:vertAlign w:val="superscript"/>
+        </w:rPr>
+        <w:t>T</w:t>
+      </w:r>
+      <w:r>
+        <w:t xml:space="preserve"> * V where M</w:t>
+      </w:r>
+      <w:r>
+        <w:rPr>
+          <w:vertAlign w:val="superscript"/>
+        </w:rPr>
+        <w:t>T</w:t>
+      </w:r>
+      <w:r>
+        <w:t xml:space="preserve"> is the transpose of submatrix M.</w:t>
+      </w:r>
+    </w:p>
+    <w:p>
+      <w:pPr>
+        <w:jc w:val="both"/>
+      </w:pPr>
+    </w:p>
+    <w:p>
+      <w:pPr>
+        <w:jc w:val="both"/>
+      </w:pPr>
+      <w:r>
+        <w:t xml:space="preserve">Cylindrical </w:t>
+      </w:r>
+      <w:r>
+        <w:t>b</w:t>
+      </w:r>
+      <w:r>
+        <w:t>illboarding has been used both for the tree</w:t>
+      </w:r>
+      <w:r>
+        <w:t>s</w:t>
+      </w:r>
+      <w:r>
+        <w:t xml:space="preserve"> displayed </w:t>
+      </w:r>
+      <w:r>
+        <w:t xml:space="preserve">around the museum </w:t>
+      </w:r>
+      <w:r>
+        <w:t xml:space="preserve">and for the flame effects </w:t>
+      </w:r>
+      <w:r>
+        <w:t xml:space="preserve">seen </w:t>
+      </w:r>
+      <w:r>
+        <w:t>in the particle system.</w:t>
+      </w:r>
+    </w:p>
+    <w:p>
+      <w:pPr>
+        <w:jc w:val="both"/>
+      </w:pPr>
+      <w:r>
+        <w:drawing>
+          <wp:inline distT="0" distB="0" distL="0" distR="0" wp14:anchorId="00631AEB" wp14:editId="750C617D">
+            <wp:extent cx="4667999" cy="1285511"/>
+            <wp:effectExtent l="0" t="0" r="0" b="0"/>
+            <wp:docPr id="8" name="Picture 8" descr="A picture containing outdoor, building, street, table&#10;&#10;Description automatically generated"/>
+            <wp:cNvGraphicFramePr>
+              <a:graphicFrameLocks xmlns:a="http://schemas.openxmlformats.org/drawingml/2006/main" noChangeAspect="1"/>
+            </wp:cNvGraphicFramePr>
+            <a:graphic xmlns:a="http://schemas.openxmlformats.org/drawingml/2006/main">
+              <a:graphicData uri="http://schemas.openxmlformats.org/drawingml/2006/picture">
+                <pic:pic xmlns:pic="http://schemas.openxmlformats.org/drawingml/2006/picture">
+                  <pic:nvPicPr>
+                    <pic:cNvPr id="1" name=""/>
+                    <pic:cNvPicPr/>
+                  </pic:nvPicPr>
+                  <pic:blipFill>
+                    <a:blip r:embed="rId11"/>
+                    <a:stretch>
+                      <a:fillRect/>
+                    </a:stretch>
+                  </pic:blipFill>
+                  <pic:spPr>
+                    <a:xfrm>
+                      <a:off x="0" y="0"/>
+                      <a:ext cx="4698820" cy="1293999"/>
+                    </a:xfrm>
+                    <a:prstGeom prst="rect">
+                      <a:avLst/>
+                    </a:prstGeom>
+                  </pic:spPr>
+                </pic:pic>
+              </a:graphicData>
+            </a:graphic>
+          </wp:inline>
+        </w:drawing>
+      </w:r>
+    </w:p>
+    <w:p>
+      <w:pPr>
+        <w:jc w:val="both"/>
+      </w:pPr>
+    </w:p>
+    <w:p>
+      <w:pPr>
+        <w:pStyle w:val="Heading2"/>
+        <w:jc w:val="both"/>
+      </w:pPr>
+      <w:r>
+        <w:t>Extra feature 2: Particle system</w:t>
+      </w:r>
+    </w:p>
+    <w:p>
+      <w:pPr>
+        <w:jc w:val="both"/>
+      </w:pPr>
+      <w:r>
+        <w:t xml:space="preserve">The particle system can be seen by causing the plane to crash by </w:t>
+      </w:r>
+      <w:r>
+        <w:t xml:space="preserve">pressing ‘x’ on the keyboard. Particles are generated with a random rise speed, start height, x position and z position. </w:t>
+      </w:r>
+      <w:r>
+        <w:t xml:space="preserve">Particles rise based on their speed and return to </w:t>
+      </w:r>
+      <w:r>
+        <w:t>a height of zero once they reach the max particle height.</w:t>
+      </w:r>
+    </w:p>
+    <w:p>
+      <w:pPr>
+        <w:jc w:val="both"/>
+      </w:pPr>
+      <w:r>
+        <w:rPr>
+          <w:noProof/>
+        </w:rPr>
+        <w:drawing>
+          <wp:inline distT="0" distB="0" distL="0" distR="0" wp14:anchorId="2B4EDB98" wp14:editId="28C0DF53">
+            <wp:extent cx="1585609" cy="1356577"/>
+            <wp:effectExtent l="0" t="0" r="1905" b="2540"/>
+            <wp:docPr id="5" name="Picture 5" descr="A picture containing table&#10;&#10;Description automatically generated"/>
+            <wp:cNvGraphicFramePr>
+              <a:graphicFrameLocks xmlns:a="http://schemas.openxmlformats.org/drawingml/2006/main" noChangeAspect="1"/>
+            </wp:cNvGraphicFramePr>
+            <a:graphic xmlns:a="http://schemas.openxmlformats.org/drawingml/2006/main">
+              <a:graphicData uri="http://schemas.openxmlformats.org/drawingml/2006/picture">
+                <pic:pic xmlns:pic="http://schemas.openxmlformats.org/drawingml/2006/picture">
+                  <pic:nvPicPr>
+                    <pic:cNvPr id="1" name=""/>
+                    <pic:cNvPicPr/>
+                  </pic:nvPicPr>
+                  <pic:blipFill>
+                    <a:blip r:embed="rId12"/>
+                    <a:stretch>
+                      <a:fillRect/>
+                    </a:stretch>
+                  </pic:blipFill>
+                  <pic:spPr>
+                    <a:xfrm>
+                      <a:off x="0" y="0"/>
+                      <a:ext cx="1608807" cy="1376424"/>
+                    </a:xfrm>
+                    <a:prstGeom prst="rect">
+                      <a:avLst/>
+                    </a:prstGeom>
+                  </pic:spPr>
+                </pic:pic>
+              </a:graphicData>
+            </a:graphic>
+          </wp:inline>
+        </w:drawing>
+      </w:r>
+    </w:p>
+    <w:p>
+      <w:pPr>
+        <w:jc w:val="both"/>
+      </w:pPr>
+    </w:p>
+    <w:p>
+      <w:pPr>
+        <w:pStyle w:val="Heading2"/>
+        <w:jc w:val="both"/>
+      </w:pPr>
+      <w:r>
+        <w:lastRenderedPageBreak/>
         <w:t>Extra feature 3: Physics-based jump animation</w:t>
       </w:r>
     </w:p>
     <w:p>
       <w:pPr>
+        <w:jc w:val="both"/>
+      </w:pPr>
+      <w:r>
+        <w:t>A jump animation has been implemented</w:t>
+      </w:r>
+      <w:r>
+        <w:t xml:space="preserve"> for the camera which can be activated using the space bar.</w:t>
+      </w:r>
+      <w:r>
+        <w:t xml:space="preserve"> The player’s vertical velocity is tracked and used to update the player’s y position. After updating the player’s vertical </w:t>
+      </w:r>
+      <w:r>
+        <w:t>height,</w:t>
+      </w:r>
+      <w:r>
+        <w:t xml:space="preserve"> the vertical velocity is updated using the </w:t>
+      </w:r>
+      <w:r>
+        <w:t xml:space="preserve">following </w:t>
+      </w:r>
+      <w:r>
+        <w:t>equation</w:t>
+      </w:r>
+      <w:r>
+        <w:t>:</w:t>
+      </w:r>
+    </w:p>
+    <w:p>
+      <w:pPr>
+        <w:jc w:val="center"/>
         <w:rPr>
           <w:rFonts w:eastAsiaTheme="minorEastAsia"/>
         </w:rPr>
       </w:pPr>
-      <w:r>
-        <w:t>A jump animation has been implemented</w:t>
-      </w:r>
-      <w:r>
-        <w:t xml:space="preserve"> for the camera which can be activated using the space bar.</w:t>
-      </w:r>
-      <w:r>
-        <w:t xml:space="preserve"> The player’s vertical velocity is tracked and used to update the player’s y position. After updating the player’s vertical </w:t>
-      </w:r>
-      <w:proofErr w:type="gramStart"/>
-      <w:r>
-        <w:t>height</w:t>
-      </w:r>
-      <w:proofErr w:type="gramEnd"/>
-      <w:r>
-        <w:t xml:space="preserve"> the vertical velocity is updated using the equation </w:t>
-      </w:r>
-      <m:oMath>
-        <m:r>
-          <w:rPr>
-            <w:rFonts w:ascii="Cambria Math" w:hAnsi="Cambria Math"/>
-          </w:rPr>
-          <m:t>∆vertialVelocity=-9.8*∆time</m:t>
-        </m:r>
-      </m:oMath>
-    </w:p>
-    <w:p>
+      <m:oMathPara>
+        <m:oMath>
+          <m:r>
+            <w:rPr>
+              <w:rFonts w:ascii="Cambria Math" w:hAnsi="Cambria Math"/>
+            </w:rPr>
+            <m:t>∆vertialVelocity=-9.8*∆time</m:t>
+          </m:r>
+        </m:oMath>
+      </m:oMathPara>
+    </w:p>
+    <w:p>
+      <w:pPr>
+        <w:jc w:val="both"/>
+      </w:pPr>
       <w:r>
         <w:rPr>
           <w:rFonts w:eastAsiaTheme="minorEastAsia"/>
@@ -518,71 +840,293 @@
         <w:t>display update in seconds.</w:t>
       </w:r>
     </w:p>
-    <w:p/>
+    <w:p>
+      <w:pPr>
+        <w:jc w:val="both"/>
+      </w:pPr>
+    </w:p>
     <w:p>
       <w:pPr>
         <w:pStyle w:val="Heading2"/>
-      </w:pPr>
-      <w:r>
-        <w:lastRenderedPageBreak/>
+        <w:jc w:val="both"/>
+      </w:pPr>
+      <w:r>
         <w:t>Extra feature 4: Skybox</w:t>
       </w:r>
     </w:p>
     <w:p>
+      <w:pPr>
+        <w:jc w:val="both"/>
+      </w:pPr>
       <w:r>
         <w:t>A skybox has been included in the scene</w:t>
       </w:r>
       <w:r>
         <w:t>. The skybox is created by rendering a large box centred around the camera and displaying textures on each surface.</w:t>
       </w:r>
+      <w:r>
+        <w:t xml:space="preserve"> It has been ensured that this box always falls within the camera view frustum.</w:t>
+      </w:r>
     </w:p>
     <w:p>
       <w:pPr>
         <w:pStyle w:val="Heading2"/>
+        <w:jc w:val="both"/>
       </w:pPr>
     </w:p>
     <w:p>
       <w:pPr>
         <w:pStyle w:val="Heading2"/>
-      </w:pPr>
-      <w:r>
-        <w:t>Extra feature</w:t>
-      </w:r>
-      <w:r>
-        <w:t xml:space="preserve"> 5</w:t>
-      </w:r>
-      <w:r>
-        <w:t xml:space="preserve">: </w:t>
-      </w:r>
-      <w:r>
-        <w:t>Mathematically generated surface</w:t>
-      </w:r>
-    </w:p>
-    <w:p>
-      <w:r>
-        <w:t>The bowl shape of the “Parabolic Pool” exhibit is generated using</w:t>
-      </w:r>
-    </w:p>
-    <w:p/>
+        <w:jc w:val="both"/>
+      </w:pPr>
+      <w:r>
+        <w:t>Extra feature 5: Mathematically generated surface</w:t>
+      </w:r>
+    </w:p>
+    <w:p>
+      <w:pPr>
+        <w:jc w:val="both"/>
+      </w:pPr>
+      <w:r>
+        <w:t xml:space="preserve">The bowl shape of the “Parabolic Pool” exhibit is generated </w:t>
+      </w:r>
+      <w:r>
+        <w:t xml:space="preserve">mathematically using a series of points falling on the surface of a paraboloid. The points are generated for a certain pair of y values, and then the surfaces of the paraboloid falling between those y values are generated by rotating points about the y axis to create a surface using GL_TRIANGLE_STRIP. The equation for the </w:t>
+      </w:r>
+      <w:r>
+        <w:t>line that is used as the basis for the surface</w:t>
+      </w:r>
+      <w:r>
+        <w:t xml:space="preserve"> is as follows:</w:t>
+      </w:r>
+    </w:p>
+    <w:p>
+      <w:pPr>
+        <w:jc w:val="both"/>
+        <w:rPr>
+          <w:rFonts w:eastAsiaTheme="minorEastAsia"/>
+        </w:rPr>
+      </w:pPr>
+      <m:oMathPara>
+        <m:oMathParaPr>
+          <m:jc m:val="center"/>
+        </m:oMathParaPr>
+        <m:oMath>
+          <m:r>
+            <w:rPr>
+              <w:rFonts w:ascii="Cambria Math" w:hAnsi="Cambria Math"/>
+            </w:rPr>
+            <m:t>x=</m:t>
+          </m:r>
+          <m:rad>
+            <m:radPr>
+              <m:degHide m:val="1"/>
+              <m:ctrlPr>
+                <w:rPr>
+                  <w:rFonts w:ascii="Cambria Math" w:hAnsi="Cambria Math"/>
+                  <w:i/>
+                </w:rPr>
+              </m:ctrlPr>
+            </m:radPr>
+            <m:deg/>
+            <m:e>
+              <m:r>
+                <w:rPr>
+                  <w:rFonts w:ascii="Cambria Math" w:hAnsi="Cambria Math"/>
+                </w:rPr>
+                <m:t>y</m:t>
+              </m:r>
+            </m:e>
+          </m:rad>
+          <m:r>
+            <w:rPr>
+              <w:rFonts w:ascii="Cambria Math" w:hAnsi="Cambria Math"/>
+            </w:rPr>
+            <m:t>*2</m:t>
+          </m:r>
+          <m:r>
+            <w:rPr>
+              <w:rFonts w:ascii="Cambria Math" w:hAnsi="Cambria Math"/>
+            </w:rPr>
+            <m:t xml:space="preserve"> </m:t>
+          </m:r>
+        </m:oMath>
+      </m:oMathPara>
+    </w:p>
+    <w:p>
+      <w:pPr>
+        <w:jc w:val="both"/>
+        <w:rPr>
+          <w:rFonts w:eastAsiaTheme="minorEastAsia"/>
+        </w:rPr>
+      </w:pPr>
+      <w:r>
+        <w:rPr>
+          <w:rFonts w:eastAsiaTheme="minorEastAsia"/>
+        </w:rPr>
+        <w:t>or</w:t>
+      </w:r>
+    </w:p>
+    <w:p>
+      <w:pPr>
+        <w:jc w:val="both"/>
+      </w:pPr>
+      <m:oMathPara>
+        <m:oMathParaPr>
+          <m:jc m:val="center"/>
+        </m:oMathParaPr>
+        <m:oMath>
+          <m:r>
+            <w:rPr>
+              <w:rFonts w:ascii="Cambria Math" w:hAnsi="Cambria Math"/>
+            </w:rPr>
+            <m:t>y=</m:t>
+          </m:r>
+          <m:f>
+            <m:fPr>
+              <m:ctrlPr>
+                <w:rPr>
+                  <w:rFonts w:ascii="Cambria Math" w:hAnsi="Cambria Math"/>
+                  <w:i/>
+                </w:rPr>
+              </m:ctrlPr>
+            </m:fPr>
+            <m:num>
+              <m:sSup>
+                <m:sSupPr>
+                  <m:ctrlPr>
+                    <w:rPr>
+                      <w:rFonts w:ascii="Cambria Math" w:hAnsi="Cambria Math"/>
+                      <w:i/>
+                    </w:rPr>
+                  </m:ctrlPr>
+                </m:sSupPr>
+                <m:e>
+                  <m:r>
+                    <w:rPr>
+                      <w:rFonts w:ascii="Cambria Math" w:hAnsi="Cambria Math"/>
+                    </w:rPr>
+                    <m:t>x</m:t>
+                  </m:r>
+                </m:e>
+                <m:sup>
+                  <m:r>
+                    <w:rPr>
+                      <w:rFonts w:ascii="Cambria Math" w:hAnsi="Cambria Math"/>
+                    </w:rPr>
+                    <m:t>2</m:t>
+                  </m:r>
+                </m:sup>
+              </m:sSup>
+            </m:num>
+            <m:den>
+              <m:r>
+                <w:rPr>
+                  <w:rFonts w:ascii="Cambria Math" w:hAnsi="Cambria Math"/>
+                </w:rPr>
+                <m:t>4</m:t>
+              </m:r>
+            </m:den>
+          </m:f>
+        </m:oMath>
+      </m:oMathPara>
+    </w:p>
+    <w:p>
+      <w:pPr>
+        <w:jc w:val="both"/>
+      </w:pPr>
+    </w:p>
     <w:p>
       <w:pPr>
         <w:pStyle w:val="Heading2"/>
+        <w:jc w:val="both"/>
       </w:pPr>
       <w:r>
         <w:t>References</w:t>
       </w:r>
     </w:p>
     <w:p>
-      <w:hyperlink r:id="rId9" w:history="1">
+      <w:pPr>
+        <w:pStyle w:val="ListParagraph"/>
+        <w:numPr>
+          <w:ilvl w:val="0"/>
+          <w:numId w:val="3"/>
+        </w:numPr>
+        <w:jc w:val="both"/>
+      </w:pPr>
+      <w:r>
+        <w:t>Formula</w:t>
+      </w:r>
+      <w:r>
+        <w:t xml:space="preserve"> used</w:t>
+      </w:r>
+      <w:r>
+        <w:t xml:space="preserve"> to </w:t>
+      </w:r>
+      <w:r>
+        <w:t>calculate</w:t>
+      </w:r>
+      <w:r>
+        <w:t xml:space="preserve"> an object</w:t>
+      </w:r>
+      <w:r>
+        <w:t>’</w:t>
+      </w:r>
+      <w:r>
+        <w:t xml:space="preserve">s position in world coordinates </w:t>
+      </w:r>
+      <w:r>
+        <w:t>adapted</w:t>
+      </w:r>
+      <w:r>
+        <w:t xml:space="preserve"> from </w:t>
+      </w:r>
+      <w:r>
+        <w:t xml:space="preserve">section 8 of </w:t>
+      </w:r>
+      <w:hyperlink r:id="rId13" w:history="1">
         <w:r>
           <w:rPr>
             <w:rStyle w:val="Hyperlink"/>
           </w:rPr>
-          <w:t>http://www.lighthouse3d.com/opengl/billboarding/billboardingtut.pdf</w:t>
+          <w:t>http://www.lighthouse3d.com/opengl/billboarding/billboardingt</w:t>
+        </w:r>
+        <w:r>
+          <w:rPr>
+            <w:rStyle w:val="Hyperlink"/>
+          </w:rPr>
+          <w:t>u</w:t>
+        </w:r>
+        <w:r>
+          <w:rPr>
+            <w:rStyle w:val="Hyperlink"/>
+          </w:rPr>
+          <w:t>t.pdf</w:t>
         </w:r>
       </w:hyperlink>
-      <w:r>
-        <w:t xml:space="preserve"> for information on how to get an object’s position in world coordinates</w:t>
+    </w:p>
+    <w:p>
+      <w:pPr>
+        <w:pStyle w:val="ListParagraph"/>
+        <w:numPr>
+          <w:ilvl w:val="0"/>
+          <w:numId w:val="3"/>
+        </w:numPr>
+        <w:jc w:val="both"/>
+      </w:pPr>
+      <w:r>
+        <w:t xml:space="preserve">All textures taken from </w:t>
+      </w:r>
+      <w:hyperlink r:id="rId14" w:history="1">
+        <w:r>
+          <w:rPr>
+            <w:rStyle w:val="Hyperlink"/>
+          </w:rPr>
+          <w:t>www.textures.com</w:t>
+        </w:r>
+      </w:hyperlink>
+      <w:r>
+        <w:t xml:space="preserve"> </w:t>
       </w:r>
     </w:p>
     <w:sectPr>
@@ -596,8 +1140,97 @@
 </file>
 
 <file path=word/numbering.xml><?xml version="1.0" encoding="utf-8"?>
-<w:numbering xmlns:wpc="http://schemas.microsoft.com/office/word/2010/wordprocessingCanvas" xmlns:cx="http://schemas.microsoft.com/office/drawing/2014/chartex" xmlns:cx1="http://schemas.microsoft.com/office/drawing/2015/9/8/chartex" xmlns:cx2="http://schemas.microsoft.com/office/drawing/2015/10/21/chartex" xmlns:cx3="http://schemas.microsoft.com/office/drawing/2016/5/9/chartex" xmlns:cx4="http://schemas.microsoft.com/office/drawing/2016/5/10/chartex" xmlns:cx5="http://schemas.microsoft.com/office/drawing/2016/5/11/chartex" xmlns:cx6="http://schemas.microsoft.com/office/drawing/2016/5/12/chartex" xmlns:cx7="http://schemas.microsoft.com/office/drawing/2016/5/13/chartex" xmlns:cx8="http://schemas.microsoft.com/office/drawing/2016/5/14/chartex" xmlns:mc="http://schemas.openxmlformats.org/markup-compatibility/2006" xmlns:aink="http://schemas.microsoft.com/office/drawing/2016/ink" xmlns:am3d="http://schemas.microsoft.com/office/drawing/2017/model3d" xmlns:o="urn:schemas-microsoft-com:office:office" xmlns:r="http://schemas.openxmlformats.org/officeDocument/2006/relationships" xmlns:m="http://schemas.openxmlformats.org/officeDocument/2006/math" xmlns:v="urn:schemas-microsoft-com:vml" xmlns:wp14="http://schemas.microsoft.com/office/word/2010/wordprocessingDrawing" xmlns:wp="http://schemas.openxmlformats.org/drawingml/2006/wordprocessingDrawing" xmlns:w10="urn:schemas-microsoft-com:office:word" xmlns:w="http://schemas.openxmlformats.org/wordprocessingml/2006/main" xmlns:w14="http://schemas.microsoft.com/office/word/2010/wordml" xmlns:w15="http://schemas.microsoft.com/office/word/2012/wordml" xmlns:w16cid="http://schemas.microsoft.com/office/word/2016/wordml/cid" xmlns:w16se="http://schemas.microsoft.com/office/word/2015/wordml/symex" xmlns:wpg="http://schemas.microsoft.com/office/word/2010/wordprocessingGroup" xmlns:wpi="http://schemas.microsoft.com/office/word/2010/wordprocessingInk" xmlns:wne="http://schemas.microsoft.com/office/word/2006/wordml" xmlns:wps="http://schemas.microsoft.com/office/word/2010/wordprocessingShape" mc:Ignorable="w14 w15 w16se w16cid wp14">
+<w:numbering xmlns:wpc="http://schemas.microsoft.com/office/word/2010/wordprocessingCanvas" xmlns:cx="http://schemas.microsoft.com/office/drawing/2014/chartex" xmlns:cx1="http://schemas.microsoft.com/office/drawing/2015/9/8/chartex" xmlns:cx2="http://schemas.microsoft.com/office/drawing/2015/10/21/chartex" xmlns:cx3="http://schemas.microsoft.com/office/drawing/2016/5/9/chartex" xmlns:cx4="http://schemas.microsoft.com/office/drawing/2016/5/10/chartex" xmlns:cx5="http://schemas.microsoft.com/office/drawing/2016/5/11/chartex" xmlns:cx6="http://schemas.microsoft.com/office/drawing/2016/5/12/chartex" xmlns:cx7="http://schemas.microsoft.com/office/drawing/2016/5/13/chartex" xmlns:cx8="http://schemas.microsoft.com/office/drawing/2016/5/14/chartex" xmlns:mc="http://schemas.openxmlformats.org/markup-compatibility/2006" xmlns:aink="http://schemas.microsoft.com/office/drawing/2016/ink" xmlns:am3d="http://schemas.microsoft.com/office/drawing/2017/model3d" xmlns:o="urn:schemas-microsoft-com:office:office" xmlns:r="http://schemas.openxmlformats.org/officeDocument/2006/relationships" xmlns:m="http://schemas.openxmlformats.org/officeDocument/2006/math" xmlns:v="urn:schemas-microsoft-com:vml" xmlns:wp14="http://schemas.microsoft.com/office/word/2010/wordprocessingDrawing" xmlns:wp="http://schemas.openxmlformats.org/drawingml/2006/wordprocessingDrawing" xmlns:w10="urn:schemas-microsoft-com:office:word" xmlns:w="http://schemas.openxmlformats.org/wordprocessingml/2006/main" xmlns:w14="http://schemas.microsoft.com/office/word/2010/wordml" xmlns:w15="http://schemas.microsoft.com/office/word/2012/wordml" xmlns:w16cex="http://schemas.microsoft.com/office/word/2018/wordml/cex" xmlns:w16cid="http://schemas.microsoft.com/office/word/2016/wordml/cid" xmlns:w16="http://schemas.microsoft.com/office/word/2018/wordml" xmlns:w16se="http://schemas.microsoft.com/office/word/2015/wordml/symex" xmlns:wpg="http://schemas.microsoft.com/office/word/2010/wordprocessingGroup" xmlns:wpi="http://schemas.microsoft.com/office/word/2010/wordprocessingInk" xmlns:wne="http://schemas.microsoft.com/office/word/2006/wordml" xmlns:wps="http://schemas.microsoft.com/office/word/2010/wordprocessingShape" mc:Ignorable="w14 w15 w16se w16cid w16 w16cex wp14">
   <w:abstractNum w:abstractNumId="0" w15:restartNumberingAfterBreak="0">
+    <w:nsid w:val="19297338"/>
+    <w:multiLevelType w:val="hybridMultilevel"/>
+    <w:tmpl w:val="D3BED750"/>
+    <w:lvl w:ilvl="0" w:tplc="0809000F">
+      <w:start w:val="1"/>
+      <w:numFmt w:val="decimal"/>
+      <w:lvlText w:val="%1."/>
+      <w:lvlJc w:val="left"/>
+      <w:pPr>
+        <w:ind w:left="720" w:hanging="360"/>
+      </w:pPr>
+      <w:rPr>
+        <w:rFonts w:hint="default"/>
+      </w:rPr>
+    </w:lvl>
+    <w:lvl w:ilvl="1" w:tplc="08090019" w:tentative="1">
+      <w:start w:val="1"/>
+      <w:numFmt w:val="lowerLetter"/>
+      <w:lvlText w:val="%2."/>
+      <w:lvlJc w:val="left"/>
+      <w:pPr>
+        <w:ind w:left="1440" w:hanging="360"/>
+      </w:pPr>
+    </w:lvl>
+    <w:lvl w:ilvl="2" w:tplc="0809001B" w:tentative="1">
+      <w:start w:val="1"/>
+      <w:numFmt w:val="lowerRoman"/>
+      <w:lvlText w:val="%3."/>
+      <w:lvlJc w:val="right"/>
+      <w:pPr>
+        <w:ind w:left="2160" w:hanging="180"/>
+      </w:pPr>
+    </w:lvl>
+    <w:lvl w:ilvl="3" w:tplc="0809000F" w:tentative="1">
+      <w:start w:val="1"/>
+      <w:numFmt w:val="decimal"/>
+      <w:lvlText w:val="%4."/>
+      <w:lvlJc w:val="left"/>
+      <w:pPr>
+        <w:ind w:left="2880" w:hanging="360"/>
+      </w:pPr>
+    </w:lvl>
+    <w:lvl w:ilvl="4" w:tplc="08090019" w:tentative="1">
+      <w:start w:val="1"/>
+      <w:numFmt w:val="lowerLetter"/>
+      <w:lvlText w:val="%5."/>
+      <w:lvlJc w:val="left"/>
+      <w:pPr>
+        <w:ind w:left="3600" w:hanging="360"/>
+      </w:pPr>
+    </w:lvl>
+    <w:lvl w:ilvl="5" w:tplc="0809001B" w:tentative="1">
+      <w:start w:val="1"/>
+      <w:numFmt w:val="lowerRoman"/>
+      <w:lvlText w:val="%6."/>
+      <w:lvlJc w:val="right"/>
+      <w:pPr>
+        <w:ind w:left="4320" w:hanging="180"/>
+      </w:pPr>
+    </w:lvl>
+    <w:lvl w:ilvl="6" w:tplc="0809000F" w:tentative="1">
+      <w:start w:val="1"/>
+      <w:numFmt w:val="decimal"/>
+      <w:lvlText w:val="%7."/>
+      <w:lvlJc w:val="left"/>
+      <w:pPr>
+        <w:ind w:left="5040" w:hanging="360"/>
+      </w:pPr>
+    </w:lvl>
+    <w:lvl w:ilvl="7" w:tplc="08090019" w:tentative="1">
+      <w:start w:val="1"/>
+      <w:numFmt w:val="lowerLetter"/>
+      <w:lvlText w:val="%8."/>
+      <w:lvlJc w:val="left"/>
+      <w:pPr>
+        <w:ind w:left="5760" w:hanging="360"/>
+      </w:pPr>
+    </w:lvl>
+    <w:lvl w:ilvl="8" w:tplc="0809001B" w:tentative="1">
+      <w:start w:val="1"/>
+      <w:numFmt w:val="lowerRoman"/>
+      <w:lvlText w:val="%9."/>
+      <w:lvlJc w:val="right"/>
+      <w:pPr>
+        <w:ind w:left="6480" w:hanging="180"/>
+      </w:pPr>
+    </w:lvl>
+  </w:abstractNum>
+  <w:abstractNum w:abstractNumId="1" w15:restartNumberingAfterBreak="0">
     <w:nsid w:val="2DB47FD1"/>
     <w:multiLevelType w:val="hybridMultilevel"/>
     <w:tmpl w:val="7DD4BDCC"/>
@@ -710,7 +1343,7 @@
       </w:rPr>
     </w:lvl>
   </w:abstractNum>
-  <w:abstractNum w:abstractNumId="1" w15:restartNumberingAfterBreak="0">
+  <w:abstractNum w:abstractNumId="2" w15:restartNumberingAfterBreak="0">
     <w:nsid w:val="30864830"/>
     <w:multiLevelType w:val="hybridMultilevel"/>
     <w:tmpl w:val="374CD556"/>
@@ -824,16 +1457,19 @@
     </w:lvl>
   </w:abstractNum>
   <w:num w:numId="1">
+    <w:abstractNumId w:val="2"/>
+  </w:num>
+  <w:num w:numId="2">
     <w:abstractNumId w:val="1"/>
   </w:num>
-  <w:num w:numId="2">
+  <w:num w:numId="3">
     <w:abstractNumId w:val="0"/>
   </w:num>
 </w:numbering>
 </file>
 
 <file path=word/styles.xml><?xml version="1.0" encoding="utf-8"?>
-<w:styles xmlns:mc="http://schemas.openxmlformats.org/markup-compatibility/2006" xmlns:r="http://schemas.openxmlformats.org/officeDocument/2006/relationships" xmlns:w="http://schemas.openxmlformats.org/wordprocessingml/2006/main" xmlns:w14="http://schemas.microsoft.com/office/word/2010/wordml" xmlns:w15="http://schemas.microsoft.com/office/word/2012/wordml" xmlns:w16cid="http://schemas.microsoft.com/office/word/2016/wordml/cid" xmlns:w16se="http://schemas.microsoft.com/office/word/2015/wordml/symex" mc:Ignorable="w14 w15 w16se w16cid">
+<w:styles xmlns:mc="http://schemas.openxmlformats.org/markup-compatibility/2006" xmlns:r="http://schemas.openxmlformats.org/officeDocument/2006/relationships" xmlns:w="http://schemas.openxmlformats.org/wordprocessingml/2006/main" xmlns:w14="http://schemas.microsoft.com/office/word/2010/wordml" xmlns:w15="http://schemas.microsoft.com/office/word/2012/wordml" xmlns:w16cex="http://schemas.microsoft.com/office/word/2018/wordml/cex" xmlns:w16cid="http://schemas.microsoft.com/office/word/2016/wordml/cid" xmlns:w16="http://schemas.microsoft.com/office/word/2018/wordml" xmlns:w16se="http://schemas.microsoft.com/office/word/2015/wordml/symex" mc:Ignorable="w14 w15 w16se w16cid w16 w16cex">
   <w:docDefaults>
     <w:rPrDefault>
       <w:rPr>

</xml_diff>